<commit_message>
adds security restriction to file store web service design doc
</commit_message>
<xml_diff>
--- a/Svc/FileStore/doc/FileStore Web Service Design.docx
+++ b/Svc/FileStore/doc/FileStore Web Service Design.docx
@@ -171,6 +171,14 @@
       <w:proofErr w:type="spellEnd"/>
     </w:p>
     <w:p>
+      <w:r>
+        <w:t>All methods expect to receive header Token to identify user session.</w:t>
+      </w:r>
+      <w:r>
+        <w:t xml:space="preserve"> Token is used to authorize user for an action being requested.</w:t>
+      </w:r>
+    </w:p>
+    <w:p>
       <w:pPr>
         <w:pStyle w:val="Heading2"/>
       </w:pPr>
@@ -179,36 +187,676 @@
       </w:r>
     </w:p>
     <w:p>
+      <w:r>
+        <w:rPr>
+          <w:rStyle w:val="Heading3Char"/>
+        </w:rPr>
+        <w:t>GET /</w:t>
+      </w:r>
+      <w:proofErr w:type="spellStart"/>
+      <w:r>
+        <w:rPr>
+          <w:rStyle w:val="Heading3Char"/>
+        </w:rPr>
+        <w:t>file</w:t>
+      </w:r>
+      <w:r>
+        <w:rPr>
+          <w:rStyle w:val="Heading3Char"/>
+        </w:rPr>
+        <w:t>record</w:t>
+      </w:r>
+      <w:r>
+        <w:rPr>
+          <w:rStyle w:val="Heading3Char"/>
+        </w:rPr>
+        <w:t>s</w:t>
+      </w:r>
+      <w:proofErr w:type="spellEnd"/>
+      <w:proofErr w:type="gramStart"/>
+      <w:r>
+        <w:rPr>
+          <w:rStyle w:val="Heading3Char"/>
+        </w:rPr>
+        <w:t>/</w:t>
+      </w:r>
+      <w:r>
+        <w:rPr>
+          <w:rStyle w:val="Heading3Char"/>
+        </w:rPr>
+        <w:t>{</w:t>
+      </w:r>
+      <w:proofErr w:type="gramEnd"/>
+      <w:r>
+        <w:rPr>
+          <w:rStyle w:val="Heading3Char"/>
+        </w:rPr>
+        <w:t>id</w:t>
+      </w:r>
+      <w:r>
+        <w:rPr>
+          <w:rStyle w:val="Heading3Char"/>
+        </w:rPr>
+        <w:t>}</w:t>
+      </w:r>
+      <w:r>
+        <w:rPr>
+          <w:rStyle w:val="Heading3Char"/>
+        </w:rPr>
+        <w:br/>
+      </w:r>
+      <w:r>
+        <w:t>- where {id} is string containing 32 alphanumerical characters of unique identifier (GUID) of the file to retrieve</w:t>
+      </w:r>
+    </w:p>
+    <w:p>
+      <w:r>
+        <w:t xml:space="preserve">Method for </w:t>
+      </w:r>
+      <w:r>
+        <w:t>obtaining</w:t>
+      </w:r>
+      <w:r>
+        <w:t xml:space="preserve"> file </w:t>
+      </w:r>
+      <w:r>
+        <w:t xml:space="preserve">record </w:t>
+      </w:r>
+      <w:r>
+        <w:t>from the application.</w:t>
+      </w:r>
+    </w:p>
+    <w:p>
+      <w:r>
+        <w:t xml:space="preserve">Returns file </w:t>
+      </w:r>
+      <w:r>
+        <w:t xml:space="preserve">record information </w:t>
+      </w:r>
+      <w:r>
+        <w:t xml:space="preserve">(Id, Stored, Name, </w:t>
+      </w:r>
+      <w:proofErr w:type="spellStart"/>
+      <w:proofErr w:type="gramStart"/>
+      <w:r>
+        <w:t>ContentType</w:t>
+      </w:r>
+      <w:proofErr w:type="spellEnd"/>
+      <w:proofErr w:type="gramEnd"/>
+      <w:r>
+        <w:t>).</w:t>
+      </w:r>
+    </w:p>
+    <w:p>
+      <w:r>
+        <w:t>Returns status</w:t>
+      </w:r>
+      <w:r>
+        <w:rPr>
+          <w:rStyle w:val="Strong"/>
+        </w:rPr>
+        <w:t xml:space="preserve"> 200 OK</w:t>
+      </w:r>
+      <w:r>
+        <w:t xml:space="preserve"> if no issue is detected.</w:t>
+      </w:r>
+      <w:r>
+        <w:br/>
+      </w:r>
+      <w:r>
+        <w:t xml:space="preserve">Returns status </w:t>
+      </w:r>
+      <w:r>
+        <w:rPr>
+          <w:rStyle w:val="Strong"/>
+        </w:rPr>
+        <w:t>401 Unauthorized</w:t>
+      </w:r>
+      <w:r>
+        <w:t xml:space="preserve"> if session cannot be found or user is not permitted the action requested.</w:t>
+      </w:r>
+      <w:r>
+        <w:br/>
+        <w:t xml:space="preserve">Returns status </w:t>
+      </w:r>
+      <w:r>
+        <w:rPr>
+          <w:rStyle w:val="Strong"/>
+        </w:rPr>
+        <w:t>40</w:t>
+      </w:r>
+      <w:r>
+        <w:rPr>
+          <w:rStyle w:val="Strong"/>
+        </w:rPr>
+        <w:t>6</w:t>
+      </w:r>
+      <w:r>
+        <w:rPr>
+          <w:rStyle w:val="Strong"/>
+        </w:rPr>
+        <w:t xml:space="preserve"> </w:t>
+      </w:r>
+      <w:proofErr w:type="gramStart"/>
+      <w:r>
+        <w:rPr>
+          <w:rStyle w:val="Strong"/>
+        </w:rPr>
+        <w:t>Not</w:t>
+      </w:r>
+      <w:proofErr w:type="gramEnd"/>
+      <w:r>
+        <w:rPr>
+          <w:rStyle w:val="Strong"/>
+        </w:rPr>
+        <w:t xml:space="preserve"> Acceptable</w:t>
+      </w:r>
+      <w:r>
+        <w:t xml:space="preserve"> if Token is missing or malformed.</w:t>
+      </w:r>
+      <w:r>
+        <w:br/>
+      </w:r>
+      <w:r>
+        <w:t xml:space="preserve">Returns status </w:t>
+      </w:r>
+      <w:r>
+        <w:rPr>
+          <w:rStyle w:val="Strong"/>
+        </w:rPr>
+        <w:t xml:space="preserve">404 </w:t>
+      </w:r>
+      <w:proofErr w:type="gramStart"/>
+      <w:r>
+        <w:rPr>
+          <w:rStyle w:val="Strong"/>
+        </w:rPr>
+        <w:t>Not</w:t>
+      </w:r>
+      <w:proofErr w:type="gramEnd"/>
+      <w:r>
+        <w:rPr>
+          <w:rStyle w:val="Strong"/>
+        </w:rPr>
+        <w:t xml:space="preserve"> Found</w:t>
+      </w:r>
+      <w:r>
+        <w:t xml:space="preserve"> if file </w:t>
+      </w:r>
+      <w:r>
+        <w:t xml:space="preserve">record </w:t>
+      </w:r>
+      <w:r>
+        <w:t>is not found.</w:t>
+      </w:r>
+      <w:r>
+        <w:br/>
+        <w:t>Returns status</w:t>
+      </w:r>
+      <w:r>
+        <w:rPr>
+          <w:rStyle w:val="Strong"/>
+        </w:rPr>
+        <w:t xml:space="preserve"> 500 Internal Server Error</w:t>
+      </w:r>
+      <w:r>
+        <w:t xml:space="preserve"> if error</w:t>
+      </w:r>
+      <w:proofErr w:type="gramStart"/>
+      <w:r>
+        <w:t>:</w:t>
+      </w:r>
+      <w:proofErr w:type="gramEnd"/>
+      <w:r>
+        <w:br/>
+      </w:r>
+      <w:r>
+        <w:lastRenderedPageBreak/>
+        <w:t>- database connection failed;</w:t>
+      </w:r>
+      <w:r>
+        <w:br/>
+        <w:t>- database connection established but table Files not found.</w:t>
+      </w:r>
+    </w:p>
+    <w:p>
+      <w:r>
+        <w:t>Example: GET /svc/</w:t>
+      </w:r>
+      <w:proofErr w:type="spellStart"/>
+      <w:r>
+        <w:t>filestore</w:t>
+      </w:r>
+      <w:proofErr w:type="spellEnd"/>
+      <w:r>
+        <w:t>/</w:t>
+      </w:r>
+      <w:proofErr w:type="spellStart"/>
+      <w:r>
+        <w:t>file</w:t>
+      </w:r>
+      <w:r>
+        <w:t>records</w:t>
+      </w:r>
+      <w:proofErr w:type="spellEnd"/>
+      <w:r>
+        <w:t>/</w:t>
+      </w:r>
+      <w:r>
+        <w:t>ee40d62d883d4eecb095f78883b69d63</w:t>
+      </w:r>
+    </w:p>
+    <w:p>
+      <w:r>
+        <w:rPr>
+          <w:rStyle w:val="Heading3Char"/>
+        </w:rPr>
+        <w:t>GET /file</w:t>
+      </w:r>
+      <w:r>
+        <w:rPr>
+          <w:rStyle w:val="Heading3Char"/>
+        </w:rPr>
+        <w:t>s</w:t>
+      </w:r>
+      <w:proofErr w:type="gramStart"/>
+      <w:r>
+        <w:rPr>
+          <w:rStyle w:val="Heading3Char"/>
+        </w:rPr>
+        <w:t>/</w:t>
+      </w:r>
+      <w:r>
+        <w:rPr>
+          <w:rStyle w:val="Heading3Char"/>
+        </w:rPr>
+        <w:t>{</w:t>
+      </w:r>
+      <w:proofErr w:type="gramEnd"/>
+      <w:r>
+        <w:rPr>
+          <w:rStyle w:val="Heading3Char"/>
+        </w:rPr>
+        <w:t>id</w:t>
+      </w:r>
+      <w:r>
+        <w:rPr>
+          <w:rStyle w:val="Heading3Char"/>
+        </w:rPr>
+        <w:t>}</w:t>
+      </w:r>
+      <w:r>
+        <w:rPr>
+          <w:rStyle w:val="Heading3Char"/>
+        </w:rPr>
+        <w:br/>
+      </w:r>
+      <w:r>
+        <w:t xml:space="preserve">- where </w:t>
+      </w:r>
+      <w:r>
+        <w:t>{</w:t>
+      </w:r>
+      <w:r>
+        <w:t>id</w:t>
+      </w:r>
+      <w:r>
+        <w:t>}</w:t>
+      </w:r>
+      <w:r>
+        <w:t xml:space="preserve"> is string containing 32 alphanumerical characters of unique identifier (GUID) of the file to retrieve</w:t>
+      </w:r>
+    </w:p>
+    <w:p>
+      <w:r>
+        <w:t>Method for downloading file from the application.</w:t>
+      </w:r>
+    </w:p>
+    <w:p>
+      <w:r>
+        <w:t>Returns file stream.</w:t>
+      </w:r>
+    </w:p>
+    <w:p>
+      <w:r>
+        <w:t>Returns status</w:t>
+      </w:r>
+      <w:r>
+        <w:rPr>
+          <w:rStyle w:val="Strong"/>
+        </w:rPr>
+        <w:t xml:space="preserve"> 200 OK</w:t>
+      </w:r>
+      <w:r>
+        <w:t xml:space="preserve"> if no issue is detected.</w:t>
+      </w:r>
+      <w:r>
+        <w:br/>
+      </w:r>
+      <w:r>
+        <w:t xml:space="preserve">Returns status </w:t>
+      </w:r>
+      <w:r>
+        <w:rPr>
+          <w:rStyle w:val="Strong"/>
+        </w:rPr>
+        <w:t>401 Unauthorized</w:t>
+      </w:r>
+      <w:r>
+        <w:t xml:space="preserve"> if session cannot be found or user is not permitted the action requested.</w:t>
+      </w:r>
+      <w:r>
+        <w:br/>
+        <w:t xml:space="preserve">Returns status </w:t>
+      </w:r>
+      <w:r>
+        <w:rPr>
+          <w:rStyle w:val="Strong"/>
+        </w:rPr>
+        <w:t>40</w:t>
+      </w:r>
+      <w:r>
+        <w:rPr>
+          <w:rStyle w:val="Strong"/>
+        </w:rPr>
+        <w:t>6</w:t>
+      </w:r>
+      <w:r>
+        <w:rPr>
+          <w:rStyle w:val="Strong"/>
+        </w:rPr>
+        <w:t xml:space="preserve"> </w:t>
+      </w:r>
+      <w:proofErr w:type="gramStart"/>
+      <w:r>
+        <w:rPr>
+          <w:rStyle w:val="Strong"/>
+        </w:rPr>
+        <w:t>Not</w:t>
+      </w:r>
+      <w:proofErr w:type="gramEnd"/>
+      <w:r>
+        <w:rPr>
+          <w:rStyle w:val="Strong"/>
+        </w:rPr>
+        <w:t xml:space="preserve"> Acceptable</w:t>
+      </w:r>
+      <w:r>
+        <w:t xml:space="preserve"> if Token is missing or malformed.</w:t>
+      </w:r>
+      <w:r>
+        <w:br/>
+      </w:r>
+      <w:r>
+        <w:t xml:space="preserve">Returns status </w:t>
+      </w:r>
+      <w:r>
+        <w:rPr>
+          <w:rStyle w:val="Strong"/>
+        </w:rPr>
+        <w:t xml:space="preserve">404 </w:t>
+      </w:r>
+      <w:proofErr w:type="gramStart"/>
+      <w:r>
+        <w:rPr>
+          <w:rStyle w:val="Strong"/>
+        </w:rPr>
+        <w:t>Not</w:t>
+      </w:r>
+      <w:proofErr w:type="gramEnd"/>
+      <w:r>
+        <w:rPr>
+          <w:rStyle w:val="Strong"/>
+        </w:rPr>
+        <w:t xml:space="preserve"> Found</w:t>
+      </w:r>
+      <w:r>
+        <w:t xml:space="preserve"> if file is not found.</w:t>
+      </w:r>
+      <w:r>
+        <w:br/>
+        <w:t>Returns status</w:t>
+      </w:r>
+      <w:r>
+        <w:rPr>
+          <w:rStyle w:val="Strong"/>
+        </w:rPr>
+        <w:t xml:space="preserve"> 500 Internal Server Error</w:t>
+      </w:r>
+      <w:r>
+        <w:t xml:space="preserve"> if error</w:t>
+      </w:r>
+      <w:proofErr w:type="gramStart"/>
+      <w:r>
+        <w:t>:</w:t>
+      </w:r>
+      <w:proofErr w:type="gramEnd"/>
+      <w:r>
+        <w:br/>
+        <w:t>- database connection failed;</w:t>
+      </w:r>
+      <w:r>
+        <w:br/>
+        <w:t>- database connection established but table Files not found.</w:t>
+      </w:r>
+    </w:p>
+    <w:p>
+      <w:r>
+        <w:t>Example: GET /svc/</w:t>
+      </w:r>
+      <w:proofErr w:type="spellStart"/>
+      <w:r>
+        <w:t>filestore</w:t>
+      </w:r>
+      <w:proofErr w:type="spellEnd"/>
+      <w:r>
+        <w:t>/file/</w:t>
+      </w:r>
+      <w:r>
+        <w:t>ee40d62d883d4eecb095f78883b69d63</w:t>
+      </w:r>
+    </w:p>
+    <w:p>
       <w:pPr>
         <w:pStyle w:val="Heading3"/>
       </w:pPr>
       <w:r>
-        <w:t>POST /file</w:t>
-      </w:r>
-      <w:r>
+        <w:t>POST /files</w:t>
+      </w:r>
+    </w:p>
+    <w:p>
+      <w:r>
+        <w:t>Method for uploading file into the application.</w:t>
+      </w:r>
+    </w:p>
+    <w:p>
+      <w:r>
+        <w:t>Returns string containing 32 alphanumerical characters of unique identifier (GUID) of the posted file.</w:t>
+      </w:r>
+    </w:p>
+    <w:p>
+      <w:r>
+        <w:t xml:space="preserve">Returns status </w:t>
+      </w:r>
+      <w:r>
+        <w:rPr>
+          <w:rStyle w:val="Strong"/>
+        </w:rPr>
+        <w:t>200 OK</w:t>
+      </w:r>
+      <w:r>
+        <w:t xml:space="preserve"> if no issue is detected.</w:t>
+      </w:r>
+      <w:r>
+        <w:br/>
+      </w:r>
+      <w:r>
+        <w:t xml:space="preserve">Returns status </w:t>
+      </w:r>
+      <w:r>
+        <w:rPr>
+          <w:rStyle w:val="Strong"/>
+        </w:rPr>
+        <w:t>401 Unauthorized</w:t>
+      </w:r>
+      <w:r>
+        <w:t xml:space="preserve"> if session cannot be found or user is not permitted the action requested.</w:t>
+      </w:r>
+      <w:r>
+        <w:br/>
+        <w:t xml:space="preserve">Returns status </w:t>
+      </w:r>
+      <w:r>
+        <w:rPr>
+          <w:rStyle w:val="Strong"/>
+        </w:rPr>
+        <w:t>40</w:t>
+      </w:r>
+      <w:r>
+        <w:rPr>
+          <w:rStyle w:val="Strong"/>
+        </w:rPr>
+        <w:t>6</w:t>
+      </w:r>
+      <w:r>
+        <w:rPr>
+          <w:rStyle w:val="Strong"/>
+        </w:rPr>
+        <w:t xml:space="preserve"> </w:t>
+      </w:r>
+      <w:proofErr w:type="gramStart"/>
+      <w:r>
+        <w:rPr>
+          <w:rStyle w:val="Strong"/>
+        </w:rPr>
+        <w:t>Not</w:t>
+      </w:r>
+      <w:proofErr w:type="gramEnd"/>
+      <w:r>
+        <w:rPr>
+          <w:rStyle w:val="Strong"/>
+        </w:rPr>
+        <w:t xml:space="preserve"> Acceptable</w:t>
+      </w:r>
+      <w:r>
+        <w:t xml:space="preserve"> if Token is missing or malformed.</w:t>
+      </w:r>
+      <w:r>
+        <w:br/>
+      </w:r>
+      <w:r>
+        <w:t>Returns status</w:t>
+      </w:r>
+      <w:r>
+        <w:rPr>
+          <w:rStyle w:val="Strong"/>
+        </w:rPr>
+        <w:t xml:space="preserve"> 500 Internal Server Error</w:t>
+      </w:r>
+      <w:r>
+        <w:t xml:space="preserve"> if error</w:t>
+      </w:r>
+      <w:proofErr w:type="gramStart"/>
+      <w:r>
+        <w:t>:</w:t>
+      </w:r>
+      <w:proofErr w:type="gramEnd"/>
+      <w:r>
+        <w:br/>
+        <w:t>- database connection failed;</w:t>
+      </w:r>
+      <w:r>
+        <w:br/>
+        <w:t>- database connection established but table Files not found.</w:t>
+      </w:r>
+    </w:p>
+    <w:p>
+      <w:r>
+        <w:rPr>
+          <w:rStyle w:val="Heading3Char"/>
+        </w:rPr>
+        <w:t>DELETE /file</w:t>
+      </w:r>
+      <w:r>
+        <w:rPr>
+          <w:rStyle w:val="Heading3Char"/>
+        </w:rPr>
         <w:t>s</w:t>
       </w:r>
-    </w:p>
-    <w:p>
-      <w:r>
-        <w:t>Method for uploading file into the application.</w:t>
-      </w:r>
-    </w:p>
-    <w:p>
-      <w:r>
-        <w:t xml:space="preserve">Returns string containing 32 alphanumerical characters </w:t>
-      </w:r>
-      <w:r>
-        <w:t xml:space="preserve">of </w:t>
-      </w:r>
-      <w:r>
-        <w:t>unique identifier</w:t>
-      </w:r>
-      <w:r>
-        <w:t xml:space="preserve"> (GUID) of the posted file.</w:t>
-      </w:r>
-    </w:p>
-    <w:p>
+      <w:proofErr w:type="gramStart"/>
+      <w:r>
+        <w:rPr>
+          <w:rStyle w:val="Heading3Char"/>
+        </w:rPr>
+        <w:t>/</w:t>
+      </w:r>
+      <w:r>
+        <w:rPr>
+          <w:rStyle w:val="Heading3Char"/>
+        </w:rPr>
+        <w:t>{</w:t>
+      </w:r>
+      <w:proofErr w:type="gramEnd"/>
+      <w:r>
+        <w:rPr>
+          <w:rStyle w:val="Heading3Char"/>
+        </w:rPr>
+        <w:t>id</w:t>
+      </w:r>
+      <w:r>
+        <w:rPr>
+          <w:rStyle w:val="Heading3Char"/>
+        </w:rPr>
+        <w:t>}</w:t>
+      </w:r>
+      <w:r>
+        <w:rPr>
+          <w:rStyle w:val="Heading3Char"/>
+        </w:rPr>
+        <w:br/>
+      </w:r>
+      <w:r>
+        <w:t xml:space="preserve">- where </w:t>
+      </w:r>
+      <w:r>
+        <w:t>{</w:t>
+      </w:r>
+      <w:r>
+        <w:t>id</w:t>
+      </w:r>
+      <w:r>
+        <w:t>}</w:t>
+      </w:r>
+      <w:r>
+        <w:t xml:space="preserve"> is string containing 32 alphanumerical characters of unique identifier (GUID) of the file to delete</w:t>
+      </w:r>
+    </w:p>
+    <w:p>
+      <w:r>
+        <w:t>Method for removal of previously uploaded file.</w:t>
+      </w:r>
+    </w:p>
+    <w:p>
+      <w:r>
+        <w:t>Returns string containing 32 alphanumerical characters of unique identifier (GUID) of the deleted file.</w:t>
+      </w:r>
+    </w:p>
+    <w:p>
+      <w:r>
+        <w:t>Returns status</w:t>
+      </w:r>
+      <w:r>
+        <w:rPr>
+          <w:rStyle w:val="Strong"/>
+        </w:rPr>
+        <w:t xml:space="preserve"> 200 OK</w:t>
+      </w:r>
+      <w:r>
+        <w:t xml:space="preserve"> if no issue is detected.</w:t>
+      </w:r>
+      <w:r>
+        <w:br/>
+      </w:r>
       <w:r>
         <w:t xml:space="preserve">Returns status </w:t>
       </w:r>
@@ -216,128 +864,82 @@
         <w:rPr>
           <w:rStyle w:val="Strong"/>
         </w:rPr>
-        <w:t>200 OK</w:t>
-      </w:r>
-      <w:r>
-        <w:t xml:space="preserve"> if no issue is detected.</w:t>
-      </w:r>
-      <w:r>
-        <w:br/>
-        <w:t>Returns status</w:t>
-      </w:r>
-      <w:r>
-        <w:rPr>
-          <w:rStyle w:val="Strong"/>
-        </w:rPr>
-        <w:t xml:space="preserve"> 500 Internal Server Error</w:t>
-      </w:r>
-      <w:r>
-        <w:t xml:space="preserve"> if </w:t>
-      </w:r>
-      <w:r>
-        <w:t>error</w:t>
+        <w:t>401 Unauthorized</w:t>
+      </w:r>
+      <w:r>
+        <w:t xml:space="preserve"> if session cannot be found or user is not permitted the action requested.</w:t>
+      </w:r>
+      <w:r>
+        <w:br/>
+        <w:t xml:space="preserve">Returns status </w:t>
+      </w:r>
+      <w:r>
+        <w:rPr>
+          <w:rStyle w:val="Strong"/>
+        </w:rPr>
+        <w:t>40</w:t>
+      </w:r>
+      <w:r>
+        <w:rPr>
+          <w:rStyle w:val="Strong"/>
+        </w:rPr>
+        <w:t>6</w:t>
+      </w:r>
+      <w:r>
+        <w:rPr>
+          <w:rStyle w:val="Strong"/>
+        </w:rPr>
+        <w:t xml:space="preserve"> </w:t>
       </w:r>
       <w:proofErr w:type="gramStart"/>
       <w:r>
-        <w:t>:</w:t>
+        <w:rPr>
+          <w:rStyle w:val="Strong"/>
+        </w:rPr>
+        <w:t>Not</w:t>
       </w:r>
       <w:proofErr w:type="gramEnd"/>
       <w:r>
-        <w:br/>
-        <w:t xml:space="preserve">- </w:t>
-      </w:r>
-      <w:r>
-        <w:t xml:space="preserve">database connection </w:t>
-      </w:r>
-      <w:r>
-        <w:t>failed;</w:t>
-      </w:r>
-      <w:r>
-        <w:br/>
-        <w:t xml:space="preserve">- </w:t>
-      </w:r>
-      <w:r>
-        <w:t>database connection established but table File</w:t>
-      </w:r>
-      <w:r>
-        <w:t>s</w:t>
-      </w:r>
-      <w:r>
-        <w:t xml:space="preserve"> not found.</w:t>
-      </w:r>
-    </w:p>
-    <w:p>
-      <w:r>
-        <w:rPr>
-          <w:rStyle w:val="Heading3Char"/>
-        </w:rPr>
-        <w:t>GET /file</w:t>
-      </w:r>
-      <w:r>
-        <w:rPr>
-          <w:rStyle w:val="Heading3Char"/>
-        </w:rPr>
-        <w:t>s</w:t>
+        <w:rPr>
+          <w:rStyle w:val="Strong"/>
+        </w:rPr>
+        <w:t xml:space="preserve"> Acceptable</w:t>
+      </w:r>
+      <w:r>
+        <w:t xml:space="preserve"> if Token is missing or malformed.</w:t>
+      </w:r>
+      <w:r>
+        <w:br/>
+      </w:r>
+      <w:r>
+        <w:t xml:space="preserve">Returns status </w:t>
+      </w:r>
+      <w:r>
+        <w:rPr>
+          <w:rStyle w:val="Strong"/>
+        </w:rPr>
+        <w:t xml:space="preserve">404 </w:t>
       </w:r>
       <w:proofErr w:type="gramStart"/>
       <w:r>
         <w:rPr>
-          <w:rStyle w:val="Heading3Char"/>
-        </w:rPr>
-        <w:t>/</w:t>
-      </w:r>
-      <w:r>
-        <w:rPr>
-          <w:rStyle w:val="Heading3Char"/>
-        </w:rPr>
-        <w:t>{</w:t>
+          <w:rStyle w:val="Strong"/>
+        </w:rPr>
+        <w:t>Not</w:t>
       </w:r>
       <w:proofErr w:type="gramEnd"/>
       <w:r>
         <w:rPr>
-          <w:rStyle w:val="Heading3Char"/>
-        </w:rPr>
-        <w:t>id</w:t>
-      </w:r>
-      <w:r>
-        <w:rPr>
-          <w:rStyle w:val="Heading3Char"/>
-        </w:rPr>
-        <w:t>}</w:t>
-      </w:r>
-      <w:r>
-        <w:rPr>
-          <w:rStyle w:val="Heading3Char"/>
-        </w:rPr>
-        <w:br/>
-      </w:r>
-      <w:r>
-        <w:t xml:space="preserve">- where </w:t>
-      </w:r>
-      <w:r>
-        <w:t>{</w:t>
-      </w:r>
-      <w:r>
-        <w:t>id</w:t>
-      </w:r>
-      <w:r>
-        <w:t>}</w:t>
-      </w:r>
-      <w:r>
-        <w:t xml:space="preserve"> is string containing 32 alphanumerical characters of unique identifier (GUID) of the file to retrieve</w:t>
-      </w:r>
-    </w:p>
-    <w:p>
-      <w:r>
-        <w:t>Method for downloading file from the application.</w:t>
-      </w:r>
-    </w:p>
-    <w:p>
-      <w:r>
-        <w:t>Returns file stream.</w:t>
-      </w:r>
-    </w:p>
-    <w:p>
+          <w:rStyle w:val="Strong"/>
+        </w:rPr>
+        <w:t xml:space="preserve"> Found</w:t>
+      </w:r>
+      <w:r>
+        <w:t xml:space="preserve"> if file is not found.</w:t>
+      </w:r>
+      <w:r>
+        <w:br/>
+      </w:r>
       <w:r>
         <w:lastRenderedPageBreak/>
         <w:t>Returns status</w:t>
@@ -346,7 +948,87 @@
         <w:rPr>
           <w:rStyle w:val="Strong"/>
         </w:rPr>
-        <w:t xml:space="preserve"> 200 OK</w:t>
+        <w:t xml:space="preserve"> 500 Internal Server Error</w:t>
+      </w:r>
+      <w:r>
+        <w:t xml:space="preserve"> if error</w:t>
+      </w:r>
+      <w:proofErr w:type="gramStart"/>
+      <w:r>
+        <w:t>:</w:t>
+      </w:r>
+      <w:proofErr w:type="gramEnd"/>
+      <w:r>
+        <w:br/>
+        <w:t>- database connection failed;</w:t>
+      </w:r>
+      <w:r>
+        <w:br/>
+        <w:t>- database connection established but table Files not found.</w:t>
+      </w:r>
+    </w:p>
+    <w:p>
+      <w:r>
+        <w:t>Example: DELETE /svc/</w:t>
+      </w:r>
+      <w:proofErr w:type="spellStart"/>
+      <w:r>
+        <w:t>filestore</w:t>
+      </w:r>
+      <w:proofErr w:type="spellEnd"/>
+      <w:r>
+        <w:t>/file/</w:t>
+      </w:r>
+      <w:r>
+        <w:t>ee40d62d883d4eecb095f78883b69d63</w:t>
+      </w:r>
+    </w:p>
+    <w:p>
+      <w:r>
+        <w:rPr>
+          <w:rStyle w:val="Heading3Char"/>
+        </w:rPr>
+        <w:t>GET</w:t>
+      </w:r>
+      <w:r>
+        <w:rPr>
+          <w:rStyle w:val="Heading3Char"/>
+        </w:rPr>
+        <w:t xml:space="preserve"> /</w:t>
+      </w:r>
+      <w:r>
+        <w:rPr>
+          <w:rStyle w:val="Heading3Char"/>
+        </w:rPr>
+        <w:t>status</w:t>
+      </w:r>
+      <w:r>
+        <w:rPr>
+          <w:rStyle w:val="Heading3Char"/>
+        </w:rPr>
+        <w:br/>
+      </w:r>
+      <w:r>
+        <w:t xml:space="preserve">Method to return current status of </w:t>
+      </w:r>
+      <w:proofErr w:type="spellStart"/>
+      <w:r>
+        <w:t>FileStore</w:t>
+      </w:r>
+      <w:proofErr w:type="spellEnd"/>
+      <w:r>
+        <w:t xml:space="preserve"> Web Service.</w:t>
+      </w:r>
+    </w:p>
+    <w:p>
+      <w:r>
+        <w:t xml:space="preserve">Returns status </w:t>
+      </w:r>
+      <w:r>
+        <w:rPr>
+          <w:rStyle w:val="Strong"/>
+        </w:rPr>
+        <w:t>200 OK</w:t>
       </w:r>
       <w:r>
         <w:t xml:space="preserve"> if no issue is detected.</w:t>
@@ -361,7 +1043,32 @@
         <w:rPr>
           <w:rStyle w:val="Strong"/>
         </w:rPr>
-        <w:t xml:space="preserve">404 </w:t>
+        <w:t>401 Unauthorized</w:t>
+      </w:r>
+      <w:r>
+        <w:t xml:space="preserve"> if session cannot be found or user is not permitted the action requested.</w:t>
+      </w:r>
+      <w:r>
+        <w:br/>
+        <w:t xml:space="preserve">Returns status </w:t>
+      </w:r>
+      <w:r>
+        <w:rPr>
+          <w:rStyle w:val="Strong"/>
+        </w:rPr>
+        <w:t>40</w:t>
+      </w:r>
+      <w:r>
+        <w:rPr>
+          <w:rStyle w:val="Strong"/>
+        </w:rPr>
+        <w:t>6</w:t>
+      </w:r>
+      <w:r>
+        <w:rPr>
+          <w:rStyle w:val="Strong"/>
+        </w:rPr>
+        <w:t xml:space="preserve"> </w:t>
       </w:r>
       <w:proofErr w:type="gramStart"/>
       <w:r>
@@ -375,584 +1082,406 @@
         <w:rPr>
           <w:rStyle w:val="Strong"/>
         </w:rPr>
-        <w:t xml:space="preserve"> Found</w:t>
-      </w:r>
-      <w:r>
-        <w:t xml:space="preserve"> if file is not found.</w:t>
-      </w:r>
-      <w:r>
-        <w:br/>
-      </w:r>
-      <w:r>
-        <w:t>Returns status</w:t>
-      </w:r>
-      <w:r>
-        <w:rPr>
-          <w:rStyle w:val="Strong"/>
-        </w:rPr>
-        <w:t xml:space="preserve"> 500 Internal Server Error</w:t>
-      </w:r>
-      <w:r>
-        <w:t xml:space="preserve"> if error</w:t>
-      </w:r>
-      <w:proofErr w:type="gramStart"/>
-      <w:r>
-        <w:t>:</w:t>
-      </w:r>
-      <w:proofErr w:type="gramEnd"/>
-      <w:r>
-        <w:br/>
-        <w:t>- database connection failed;</w:t>
-      </w:r>
-      <w:r>
-        <w:br/>
-        <w:t>- database connection established but table Files not found.</w:t>
-      </w:r>
-    </w:p>
-    <w:p>
-      <w:r>
-        <w:t>Example: GET /svc/</w:t>
-      </w:r>
-      <w:proofErr w:type="spellStart"/>
-      <w:r>
-        <w:t>filestore</w:t>
-      </w:r>
-      <w:proofErr w:type="spellEnd"/>
-      <w:r>
-        <w:t>/file/</w:t>
-      </w:r>
-      <w:r>
-        <w:t>ee40d62d883d4eecb095f78883b69d63</w:t>
-      </w:r>
-    </w:p>
-    <w:p>
-      <w:r>
-        <w:rPr>
-          <w:rStyle w:val="Heading3Char"/>
-        </w:rPr>
-        <w:t>DELETE /file</w:t>
-      </w:r>
-      <w:r>
-        <w:rPr>
-          <w:rStyle w:val="Heading3Char"/>
-        </w:rPr>
-        <w:t>s</w:t>
-      </w:r>
-      <w:proofErr w:type="gramStart"/>
-      <w:r>
-        <w:rPr>
-          <w:rStyle w:val="Heading3Char"/>
-        </w:rPr>
-        <w:t>/</w:t>
-      </w:r>
-      <w:r>
-        <w:rPr>
-          <w:rStyle w:val="Heading3Char"/>
-        </w:rPr>
-        <w:t>{</w:t>
-      </w:r>
-      <w:proofErr w:type="gramEnd"/>
-      <w:r>
-        <w:rPr>
-          <w:rStyle w:val="Heading3Char"/>
-        </w:rPr>
-        <w:t>id</w:t>
-      </w:r>
-      <w:r>
-        <w:rPr>
-          <w:rStyle w:val="Heading3Char"/>
-        </w:rPr>
-        <w:t>}</w:t>
-      </w:r>
-      <w:r>
-        <w:rPr>
-          <w:rStyle w:val="Heading3Char"/>
-        </w:rPr>
-        <w:br/>
-      </w:r>
-      <w:r>
-        <w:t xml:space="preserve">- where </w:t>
-      </w:r>
-      <w:r>
-        <w:t>{</w:t>
-      </w:r>
-      <w:r>
-        <w:t>id</w:t>
-      </w:r>
-      <w:r>
-        <w:t>}</w:t>
-      </w:r>
-      <w:r>
-        <w:t xml:space="preserve"> is string containing 32 alphanumerical characters of unique identifier (GUID) of the file to delete</w:t>
-      </w:r>
-    </w:p>
-    <w:p>
-      <w:r>
-        <w:t>Method for removal of previously uploaded file.</w:t>
-      </w:r>
-    </w:p>
-    <w:p>
-      <w:r>
-        <w:t>Returns string containing 32 alphanumerical characters of unique identifier (GUID) of the deleted file.</w:t>
-      </w:r>
-    </w:p>
-    <w:p>
-      <w:r>
-        <w:t>Returns status</w:t>
-      </w:r>
-      <w:r>
-        <w:rPr>
-          <w:rStyle w:val="Strong"/>
-        </w:rPr>
-        <w:t xml:space="preserve"> 200 OK</w:t>
-      </w:r>
-      <w:r>
-        <w:t xml:space="preserve"> if no issue is detected.</w:t>
-      </w:r>
-      <w:r>
-        <w:br/>
-        <w:t xml:space="preserve">Returns status </w:t>
-      </w:r>
-      <w:r>
-        <w:rPr>
-          <w:rStyle w:val="Strong"/>
-        </w:rPr>
-        <w:t xml:space="preserve">404 </w:t>
-      </w:r>
-      <w:proofErr w:type="gramStart"/>
-      <w:r>
-        <w:rPr>
-          <w:rStyle w:val="Strong"/>
-        </w:rPr>
-        <w:t>Not</w:t>
-      </w:r>
-      <w:proofErr w:type="gramEnd"/>
-      <w:r>
-        <w:rPr>
-          <w:rStyle w:val="Strong"/>
-        </w:rPr>
-        <w:t xml:space="preserve"> Found</w:t>
-      </w:r>
-      <w:r>
-        <w:t xml:space="preserve"> if file is not found.</w:t>
-      </w:r>
-      <w:r>
-        <w:br/>
-        <w:t>Returns status</w:t>
-      </w:r>
-      <w:r>
-        <w:rPr>
-          <w:rStyle w:val="Strong"/>
-        </w:rPr>
-        <w:t xml:space="preserve"> 500 Internal Server Error</w:t>
-      </w:r>
-      <w:r>
-        <w:t xml:space="preserve"> if error</w:t>
-      </w:r>
-      <w:proofErr w:type="gramStart"/>
-      <w:r>
-        <w:t>:</w:t>
-      </w:r>
-      <w:proofErr w:type="gramEnd"/>
-      <w:r>
-        <w:br/>
-        <w:t>- database connection failed;</w:t>
-      </w:r>
-      <w:r>
-        <w:br/>
-        <w:t>- database connection established but table Files not found.</w:t>
-      </w:r>
-    </w:p>
-    <w:p>
-      <w:r>
-        <w:t>Example: DELETE /svc/</w:t>
-      </w:r>
-      <w:proofErr w:type="spellStart"/>
-      <w:r>
-        <w:t>filestore</w:t>
-      </w:r>
-      <w:proofErr w:type="spellEnd"/>
-      <w:r>
-        <w:t>/file/</w:t>
-      </w:r>
-      <w:r>
-        <w:t>ee40d62d883d4eecb095f78883b69d63</w:t>
-      </w:r>
-    </w:p>
-    <w:p>
-      <w:r>
-        <w:rPr>
-          <w:rStyle w:val="Heading3Char"/>
-        </w:rPr>
-        <w:t>GET</w:t>
-      </w:r>
-      <w:r>
-        <w:rPr>
-          <w:rStyle w:val="Heading3Char"/>
-        </w:rPr>
-        <w:t xml:space="preserve"> /</w:t>
-      </w:r>
-      <w:r>
-        <w:rPr>
-          <w:rStyle w:val="Heading3Char"/>
-        </w:rPr>
-        <w:t>status</w:t>
-      </w:r>
-      <w:r>
-        <w:rPr>
-          <w:rStyle w:val="Heading3Char"/>
-        </w:rPr>
-        <w:br/>
-      </w:r>
-      <w:r>
-        <w:t xml:space="preserve">Method to return current status of </w:t>
-      </w:r>
-      <w:proofErr w:type="spellStart"/>
-      <w:r>
-        <w:t>FileStore</w:t>
-      </w:r>
-      <w:proofErr w:type="spellEnd"/>
-      <w:r>
-        <w:t xml:space="preserve"> Web Service.</w:t>
-      </w:r>
-    </w:p>
-    <w:p>
-      <w:r>
-        <w:t xml:space="preserve">Returns status </w:t>
-      </w:r>
-      <w:r>
-        <w:rPr>
-          <w:rStyle w:val="Strong"/>
-        </w:rPr>
-        <w:t>200 OK</w:t>
-      </w:r>
-      <w:r>
-        <w:t xml:space="preserve"> if no issue is detected.</w:t>
-      </w:r>
-      <w:r>
-        <w:br/>
-        <w:t>Returns status</w:t>
-      </w:r>
-      <w:r>
-        <w:rPr>
-          <w:rStyle w:val="Strong"/>
-        </w:rPr>
-        <w:t xml:space="preserve"> 500 Internal Server Error</w:t>
-      </w:r>
-      <w:r>
-        <w:t xml:space="preserve"> if error</w:t>
-      </w:r>
-      <w:proofErr w:type="gramStart"/>
-      <w:r>
-        <w:t>:</w:t>
-      </w:r>
-      <w:proofErr w:type="gramEnd"/>
-      <w:r>
-        <w:br/>
-        <w:t>- database connection failed;</w:t>
-      </w:r>
-      <w:r>
-        <w:br/>
-        <w:t>- database connection established but table Files not found.</w:t>
-      </w:r>
-    </w:p>
-    <w:p>
-      <w:pPr>
-        <w:pStyle w:val="Heading1"/>
-      </w:pPr>
-      <w:r>
-        <w:t>Technology</w:t>
-      </w:r>
-    </w:p>
-    <w:p>
-      <w:proofErr w:type="spellStart"/>
-      <w:r>
-        <w:t>FileStore</w:t>
-      </w:r>
-      <w:proofErr w:type="spellEnd"/>
-      <w:r>
-        <w:t xml:space="preserve"> Web Service </w:t>
-      </w:r>
-      <w:r>
-        <w:t>will</w:t>
-      </w:r>
-      <w:r>
-        <w:t xml:space="preserve"> be implemented using ASP.NET Web API/C#.</w:t>
-      </w:r>
-      <w:r>
-        <w:t xml:space="preserve"> Database </w:t>
-      </w:r>
-      <w:r>
-        <w:t>will</w:t>
-      </w:r>
-      <w:r>
-        <w:t xml:space="preserve"> be Microsoft SQL Server 2012.</w:t>
-      </w:r>
-    </w:p>
-    <w:p>
-      <w:pPr>
-        <w:pStyle w:val="Heading1"/>
-      </w:pPr>
-      <w:r>
-        <w:t>Behavior</w:t>
-      </w:r>
-    </w:p>
-    <w:p>
-      <w:pPr>
-        <w:pStyle w:val="Heading2"/>
-      </w:pPr>
-      <w:r>
-        <w:t>Methods</w:t>
-      </w:r>
-    </w:p>
-    <w:p>
-      <w:pPr>
-        <w:pStyle w:val="Heading3"/>
-      </w:pPr>
-      <w:r>
-        <w:t>POST /file</w:t>
-      </w:r>
-      <w:r>
-        <w:t>s</w:t>
-      </w:r>
-    </w:p>
-    <w:p>
-      <w:r>
-        <w:t>Method creates new database table record using file stream provided as a parameter.</w:t>
-      </w:r>
-      <w:r>
-        <w:t xml:space="preserve"> File identifier is generated in the database using </w:t>
-      </w:r>
-      <w:proofErr w:type="gramStart"/>
-      <w:r>
-        <w:rPr>
-          <w:rStyle w:val="Emphasis"/>
-        </w:rPr>
-        <w:t>NEWSEQUENTIALID(</w:t>
-      </w:r>
-      <w:proofErr w:type="gramEnd"/>
-      <w:r>
-        <w:rPr>
-          <w:rStyle w:val="Emphasis"/>
-        </w:rPr>
-        <w:t>)</w:t>
-      </w:r>
-      <w:r>
-        <w:t xml:space="preserve"> and returned as a 32 alphanumerical character string.</w:t>
-      </w:r>
-      <w:r>
-        <w:t xml:space="preserve"> File name is passed as parameter / header and content type is taken from header.</w:t>
-      </w:r>
-    </w:p>
-    <w:p>
-      <w:r>
-        <w:rPr>
-          <w:rStyle w:val="Heading3Char"/>
-        </w:rPr>
-        <w:t>GET /file</w:t>
-      </w:r>
-      <w:r>
-        <w:rPr>
-          <w:rStyle w:val="Heading3Char"/>
-        </w:rPr>
-        <w:t>s</w:t>
-      </w:r>
-      <w:proofErr w:type="gramStart"/>
-      <w:r>
-        <w:rPr>
-          <w:rStyle w:val="Heading3Char"/>
-        </w:rPr>
-        <w:t>/</w:t>
-      </w:r>
-      <w:r>
-        <w:rPr>
-          <w:rStyle w:val="Heading3Char"/>
-        </w:rPr>
-        <w:t>{</w:t>
-      </w:r>
-      <w:proofErr w:type="gramEnd"/>
-      <w:r>
-        <w:rPr>
-          <w:rStyle w:val="Heading3Char"/>
-        </w:rPr>
-        <w:t>id</w:t>
-      </w:r>
-      <w:r>
-        <w:rPr>
-          <w:rStyle w:val="Heading3Char"/>
-        </w:rPr>
-        <w:t>}</w:t>
-      </w:r>
-      <w:r>
-        <w:rPr>
-          <w:rStyle w:val="Heading3Char"/>
-        </w:rPr>
-        <w:br/>
-      </w:r>
-      <w:r>
-        <w:t>Method checks if database table contains the record identified by id provided as a parameter</w:t>
-      </w:r>
-      <w:r>
-        <w:t>. If record is found then file is returned as file stream. Otherwise attempt is made to retrieve FILESTREAM from legacy file storage.</w:t>
-      </w:r>
-      <w:r>
-        <w:t xml:space="preserve"> Return value is cached.</w:t>
-      </w:r>
-    </w:p>
-    <w:p>
-      <w:r>
-        <w:rPr>
-          <w:rStyle w:val="Heading3Char"/>
-        </w:rPr>
-        <w:lastRenderedPageBreak/>
-        <w:t>DELETE /file</w:t>
-      </w:r>
-      <w:r>
-        <w:rPr>
-          <w:rStyle w:val="Heading3Char"/>
-        </w:rPr>
-        <w:t>s</w:t>
-      </w:r>
-      <w:proofErr w:type="gramStart"/>
-      <w:r>
-        <w:rPr>
-          <w:rStyle w:val="Heading3Char"/>
-        </w:rPr>
-        <w:t>/</w:t>
-      </w:r>
-      <w:r>
-        <w:rPr>
-          <w:rStyle w:val="Heading3Char"/>
-        </w:rPr>
-        <w:t>{</w:t>
-      </w:r>
-      <w:proofErr w:type="gramEnd"/>
-      <w:r>
-        <w:rPr>
-          <w:rStyle w:val="Heading3Char"/>
-        </w:rPr>
-        <w:t>id</w:t>
-      </w:r>
-      <w:r>
-        <w:rPr>
-          <w:rStyle w:val="Heading3Char"/>
-        </w:rPr>
-        <w:t>}</w:t>
-      </w:r>
-      <w:r>
-        <w:rPr>
-          <w:rStyle w:val="Heading3Char"/>
-        </w:rPr>
-        <w:br/>
-      </w:r>
-      <w:r>
-        <w:t>Method checks if database table contains the record identified by id provided as a parameter. If record is found then the record is deleted</w:t>
-      </w:r>
-      <w:r>
-        <w:t xml:space="preserve"> asynchronously</w:t>
-      </w:r>
-      <w:r>
-        <w:t xml:space="preserve">. Otherwise </w:t>
-      </w:r>
-      <w:r>
-        <w:t xml:space="preserve">asynchronous </w:t>
-      </w:r>
-      <w:r>
-        <w:t>attempt is made to delete the FILESTREAM from legacy file storage.</w:t>
-      </w:r>
-      <w:r>
-        <w:t xml:space="preserve"> Returns file identifier as it was supplied</w:t>
-      </w:r>
-      <w:r>
-        <w:t xml:space="preserve"> to allow for piping on the client side</w:t>
-      </w:r>
-      <w:r>
-        <w:t>.</w:t>
-      </w:r>
-    </w:p>
-    <w:p>
-      <w:pPr>
-        <w:rPr>
-          <w:rStyle w:val="Emphasis"/>
-        </w:rPr>
-      </w:pPr>
-      <w:r>
-        <w:rPr>
-          <w:rStyle w:val="Heading3Char"/>
-        </w:rPr>
-        <w:t>GET</w:t>
-      </w:r>
-      <w:r>
-        <w:rPr>
-          <w:rStyle w:val="Heading3Char"/>
-        </w:rPr>
-        <w:t xml:space="preserve"> /</w:t>
-      </w:r>
-      <w:r>
-        <w:rPr>
-          <w:rStyle w:val="Heading3Char"/>
-        </w:rPr>
-        <w:t>status</w:t>
-      </w:r>
-      <w:r>
-        <w:rPr>
-          <w:rStyle w:val="Heading3Char"/>
-        </w:rPr>
-        <w:br/>
-      </w:r>
-      <w:r>
-        <w:t xml:space="preserve">Method tries to execute </w:t>
-      </w:r>
-      <w:r>
-        <w:rPr>
-          <w:rStyle w:val="Emphasis"/>
-        </w:rPr>
-        <w:t xml:space="preserve">SELECT </w:t>
-      </w:r>
-      <w:proofErr w:type="gramStart"/>
-      <w:r>
-        <w:rPr>
-          <w:rStyle w:val="Emphasis"/>
-        </w:rPr>
-        <w:t>COUNT</w:t>
-      </w:r>
-      <w:r>
-        <w:rPr>
-          <w:rStyle w:val="Emphasis"/>
-        </w:rPr>
-        <w:t>(</w:t>
-      </w:r>
-      <w:proofErr w:type="gramEnd"/>
-      <w:r>
-        <w:rPr>
-          <w:rStyle w:val="Emphasis"/>
-        </w:rPr>
-        <w:t>*</w:t>
-      </w:r>
-      <w:r>
-        <w:rPr>
-          <w:rStyle w:val="Emphasis"/>
-        </w:rPr>
-        <w:t>)</w:t>
-      </w:r>
-      <w:r>
-        <w:rPr>
-          <w:rStyle w:val="Emphasis"/>
-        </w:rPr>
-        <w:t xml:space="preserve"> FROM [FILE</w:t>
-      </w:r>
-      <w:r>
-        <w:rPr>
-          <w:rStyle w:val="Emphasis"/>
-        </w:rPr>
-        <w:t>S</w:t>
+        <w:t xml:space="preserve"> Acceptable</w:t>
+      </w:r>
+      <w:r>
+        <w:t xml:space="preserve"> if Token is missing or malformed.</w:t>
+      </w:r>
+      <w:r>
+        <w:br/>
       </w:r>
       <w:bookmarkStart w:id="0" w:name="_GoBack"/>
       <w:bookmarkEnd w:id="0"/>
       <w:r>
+        <w:t>Returns status</w:t>
+      </w:r>
+      <w:r>
+        <w:rPr>
+          <w:rStyle w:val="Strong"/>
+        </w:rPr>
+        <w:t xml:space="preserve"> 500 Internal Server Error</w:t>
+      </w:r>
+      <w:r>
+        <w:t xml:space="preserve"> if error</w:t>
+      </w:r>
+      <w:proofErr w:type="gramStart"/>
+      <w:r>
+        <w:t>:</w:t>
+      </w:r>
+      <w:proofErr w:type="gramEnd"/>
+      <w:r>
+        <w:br/>
+        <w:t>- database connection failed;</w:t>
+      </w:r>
+      <w:r>
+        <w:br/>
+        <w:t>- database connection established but table Files not found.</w:t>
+      </w:r>
+    </w:p>
+    <w:p>
+      <w:pPr>
+        <w:pStyle w:val="Heading1"/>
+      </w:pPr>
+      <w:r>
+        <w:t>Technology</w:t>
+      </w:r>
+    </w:p>
+    <w:p>
+      <w:proofErr w:type="spellStart"/>
+      <w:r>
+        <w:t>FileStore</w:t>
+      </w:r>
+      <w:proofErr w:type="spellEnd"/>
+      <w:r>
+        <w:t xml:space="preserve"> Web Service </w:t>
+      </w:r>
+      <w:r>
+        <w:t>will</w:t>
+      </w:r>
+      <w:r>
+        <w:t xml:space="preserve"> be implemented using ASP.NET Web API/C#.</w:t>
+      </w:r>
+      <w:r>
+        <w:t xml:space="preserve"> Database </w:t>
+      </w:r>
+      <w:r>
+        <w:t>will</w:t>
+      </w:r>
+      <w:r>
+        <w:t xml:space="preserve"> be Microsoft SQL Server 2012.</w:t>
+      </w:r>
+    </w:p>
+    <w:p>
+      <w:pPr>
+        <w:pStyle w:val="Heading1"/>
+      </w:pPr>
+      <w:r>
+        <w:t>Behavior</w:t>
+      </w:r>
+    </w:p>
+    <w:p>
+      <w:pPr>
+        <w:pStyle w:val="Heading2"/>
+      </w:pPr>
+      <w:r>
+        <w:t>Methods</w:t>
+      </w:r>
+    </w:p>
+    <w:p>
+      <w:r>
+        <w:rPr>
+          <w:rStyle w:val="Heading3Char"/>
+        </w:rPr>
+        <w:t>GET /</w:t>
+      </w:r>
+      <w:proofErr w:type="spellStart"/>
+      <w:r>
+        <w:rPr>
+          <w:rStyle w:val="Heading3Char"/>
+        </w:rPr>
+        <w:t>file</w:t>
+      </w:r>
+      <w:r>
+        <w:rPr>
+          <w:rStyle w:val="Heading3Char"/>
+        </w:rPr>
+        <w:t>record</w:t>
+      </w:r>
+      <w:r>
+        <w:rPr>
+          <w:rStyle w:val="Heading3Char"/>
+        </w:rPr>
+        <w:t>s</w:t>
+      </w:r>
+      <w:proofErr w:type="spellEnd"/>
+      <w:proofErr w:type="gramStart"/>
+      <w:r>
+        <w:rPr>
+          <w:rStyle w:val="Heading3Char"/>
+        </w:rPr>
+        <w:t>/</w:t>
+      </w:r>
+      <w:r>
+        <w:rPr>
+          <w:rStyle w:val="Heading3Char"/>
+        </w:rPr>
+        <w:t>{</w:t>
+      </w:r>
+      <w:proofErr w:type="gramEnd"/>
+      <w:r>
+        <w:rPr>
+          <w:rStyle w:val="Heading3Char"/>
+        </w:rPr>
+        <w:t>id</w:t>
+      </w:r>
+      <w:r>
+        <w:rPr>
+          <w:rStyle w:val="Heading3Char"/>
+        </w:rPr>
+        <w:t>}</w:t>
+      </w:r>
+      <w:r>
+        <w:rPr>
+          <w:rStyle w:val="Heading3Char"/>
+        </w:rPr>
+        <w:br/>
+      </w:r>
+      <w:r>
+        <w:t xml:space="preserve">Method checks if database table contains the record identified by id provided as a parameter. If record is found then file </w:t>
+      </w:r>
+      <w:r>
+        <w:t xml:space="preserve">record (Id, Stored, Name, </w:t>
+      </w:r>
+      <w:proofErr w:type="spellStart"/>
+      <w:proofErr w:type="gramStart"/>
+      <w:r>
+        <w:t>ContentType</w:t>
+      </w:r>
+      <w:proofErr w:type="spellEnd"/>
+      <w:proofErr w:type="gramEnd"/>
+      <w:r>
+        <w:t xml:space="preserve">) </w:t>
+      </w:r>
+      <w:r>
+        <w:t xml:space="preserve">is returned. Otherwise attempt is made to retrieve FILESTREAM </w:t>
+      </w:r>
+      <w:r>
+        <w:t xml:space="preserve">record </w:t>
+      </w:r>
+      <w:r>
+        <w:t>from legacy file storage. Return value is cached.</w:t>
+      </w:r>
+    </w:p>
+    <w:p>
+      <w:r>
+        <w:rPr>
+          <w:rStyle w:val="Heading3Char"/>
+        </w:rPr>
+        <w:t>GET /file</w:t>
+      </w:r>
+      <w:r>
+        <w:rPr>
+          <w:rStyle w:val="Heading3Char"/>
+        </w:rPr>
+        <w:t>s</w:t>
+      </w:r>
+      <w:proofErr w:type="gramStart"/>
+      <w:r>
+        <w:rPr>
+          <w:rStyle w:val="Heading3Char"/>
+        </w:rPr>
+        <w:t>/</w:t>
+      </w:r>
+      <w:r>
+        <w:rPr>
+          <w:rStyle w:val="Heading3Char"/>
+        </w:rPr>
+        <w:t>{</w:t>
+      </w:r>
+      <w:proofErr w:type="gramEnd"/>
+      <w:r>
+        <w:rPr>
+          <w:rStyle w:val="Heading3Char"/>
+        </w:rPr>
+        <w:t>id</w:t>
+      </w:r>
+      <w:r>
+        <w:rPr>
+          <w:rStyle w:val="Heading3Char"/>
+        </w:rPr>
+        <w:t>}</w:t>
+      </w:r>
+      <w:r>
+        <w:rPr>
+          <w:rStyle w:val="Heading3Char"/>
+        </w:rPr>
+        <w:br/>
+      </w:r>
+      <w:r>
+        <w:t>Method checks if database table contains the record identified by id provided as a parameter. If record is found then file is returned as file stream. Otherwise attempt is made to retrieve FILESTREAM from legacy file storage. Return value is cached.</w:t>
+      </w:r>
+    </w:p>
+    <w:p>
+      <w:pPr>
+        <w:pStyle w:val="Heading3"/>
+      </w:pPr>
+      <w:r>
+        <w:t>POST /files</w:t>
+      </w:r>
+    </w:p>
+    <w:p>
+      <w:r>
+        <w:t xml:space="preserve">Method creates new database table record using file stream provided as a parameter. File identifier is generated in the database using </w:t>
+      </w:r>
+      <w:proofErr w:type="gramStart"/>
+      <w:r>
         <w:rPr>
           <w:rStyle w:val="Emphasis"/>
         </w:rPr>
+        <w:t>NEWSEQUENTIALID(</w:t>
+      </w:r>
+      <w:proofErr w:type="gramEnd"/>
+      <w:r>
+        <w:rPr>
+          <w:rStyle w:val="Emphasis"/>
+        </w:rPr>
+        <w:t>)</w:t>
+      </w:r>
+      <w:r>
+        <w:t xml:space="preserve"> and returned as a 32 alphanumerical character string. File name is passed as parameter / header and content type is taken from header.</w:t>
+      </w:r>
+    </w:p>
+    <w:p>
+      <w:r>
+        <w:rPr>
+          <w:rStyle w:val="Heading3Char"/>
+        </w:rPr>
+        <w:t>DELETE /file</w:t>
+      </w:r>
+      <w:r>
+        <w:rPr>
+          <w:rStyle w:val="Heading3Char"/>
+        </w:rPr>
+        <w:t>s</w:t>
+      </w:r>
+      <w:proofErr w:type="gramStart"/>
+      <w:r>
+        <w:rPr>
+          <w:rStyle w:val="Heading3Char"/>
+        </w:rPr>
+        <w:t>/</w:t>
+      </w:r>
+      <w:r>
+        <w:rPr>
+          <w:rStyle w:val="Heading3Char"/>
+        </w:rPr>
+        <w:t>{</w:t>
+      </w:r>
+      <w:proofErr w:type="gramEnd"/>
+      <w:r>
+        <w:rPr>
+          <w:rStyle w:val="Heading3Char"/>
+        </w:rPr>
+        <w:t>id</w:t>
+      </w:r>
+      <w:r>
+        <w:rPr>
+          <w:rStyle w:val="Heading3Char"/>
+        </w:rPr>
+        <w:t>}</w:t>
+      </w:r>
+      <w:r>
+        <w:rPr>
+          <w:rStyle w:val="Heading3Char"/>
+        </w:rPr>
+        <w:br/>
+      </w:r>
+      <w:r>
+        <w:t>Method checks if database table contains the record identified by id provided as a parameter. If record is found then the record is deleted</w:t>
+      </w:r>
+      <w:r>
+        <w:t xml:space="preserve"> asynchronously</w:t>
+      </w:r>
+      <w:r>
+        <w:t xml:space="preserve">. Otherwise </w:t>
+      </w:r>
+      <w:r>
+        <w:t xml:space="preserve">asynchronous </w:t>
+      </w:r>
+      <w:r>
+        <w:t>attempt is made to delete the FILESTREAM from legacy file storage.</w:t>
+      </w:r>
+      <w:r>
+        <w:t xml:space="preserve"> Returns file identifier as it was supplied</w:t>
+      </w:r>
+      <w:r>
+        <w:t xml:space="preserve"> to allow for piping on the client side</w:t>
+      </w:r>
+      <w:r>
+        <w:t>.</w:t>
+      </w:r>
+    </w:p>
+    <w:p>
+      <w:pPr>
+        <w:rPr>
+          <w:rStyle w:val="Emphasis"/>
+        </w:rPr>
+      </w:pPr>
+      <w:r>
+        <w:rPr>
+          <w:rStyle w:val="Heading3Char"/>
+        </w:rPr>
+        <w:t>GET</w:t>
+      </w:r>
+      <w:r>
+        <w:rPr>
+          <w:rStyle w:val="Heading3Char"/>
+        </w:rPr>
+        <w:t xml:space="preserve"> /</w:t>
+      </w:r>
+      <w:r>
+        <w:rPr>
+          <w:rStyle w:val="Heading3Char"/>
+        </w:rPr>
+        <w:t>status</w:t>
+      </w:r>
+      <w:r>
+        <w:rPr>
+          <w:rStyle w:val="Heading3Char"/>
+        </w:rPr>
+        <w:br/>
+      </w:r>
+      <w:r>
+        <w:t xml:space="preserve">Method tries to execute </w:t>
+      </w:r>
+      <w:r>
+        <w:rPr>
+          <w:rStyle w:val="Emphasis"/>
+        </w:rPr>
+        <w:t xml:space="preserve">SELECT </w:t>
+      </w:r>
+      <w:proofErr w:type="gramStart"/>
+      <w:r>
+        <w:rPr>
+          <w:rStyle w:val="Emphasis"/>
+        </w:rPr>
+        <w:t>COUNT</w:t>
+      </w:r>
+      <w:r>
+        <w:rPr>
+          <w:rStyle w:val="Emphasis"/>
+        </w:rPr>
+        <w:t>(</w:t>
+      </w:r>
+      <w:proofErr w:type="gramEnd"/>
+      <w:r>
+        <w:rPr>
+          <w:rStyle w:val="Emphasis"/>
+        </w:rPr>
+        <w:t>*</w:t>
+      </w:r>
+      <w:r>
+        <w:rPr>
+          <w:rStyle w:val="Emphasis"/>
+        </w:rPr>
+        <w:t>)</w:t>
+      </w:r>
+      <w:r>
+        <w:rPr>
+          <w:rStyle w:val="Emphasis"/>
+        </w:rPr>
+        <w:t xml:space="preserve"> FROM [FILE</w:t>
+      </w:r>
+      <w:r>
+        <w:rPr>
+          <w:rStyle w:val="Emphasis"/>
+        </w:rPr>
+        <w:t>S</w:t>
+      </w:r>
+      <w:r>
+        <w:rPr>
+          <w:rStyle w:val="Emphasis"/>
+        </w:rPr>
         <w:t>];</w:t>
       </w:r>
       <w:r>
@@ -967,6 +1496,7 @@
         <w:pStyle w:val="Heading1"/>
       </w:pPr>
       <w:r>
+        <w:lastRenderedPageBreak/>
         <w:t>Storage</w:t>
       </w:r>
     </w:p>

</xml_diff>

<commit_message>
Updates design document for FileStrore service. Adds 403 and filesize criteria
</commit_message>
<xml_diff>
--- a/Svc/FileStore/doc/FileStore Web Service Design.docx
+++ b/Svc/FileStore/doc/FileStore Web Service Design.docx
@@ -146,6 +146,18 @@
     </w:p>
     <w:p>
       <w:pPr>
+        <w:pStyle w:val="ListParagraph"/>
+        <w:numPr>
+          <w:ilvl w:val="0"/>
+          <w:numId w:val="1"/>
+        </w:numPr>
+      </w:pPr>
+      <w:r>
+        <w:t>Service will store files no larger than 16MB in size.</w:t>
+      </w:r>
+    </w:p>
+    <w:p>
+      <w:pPr>
         <w:pStyle w:val="Heading1"/>
       </w:pPr>
       <w:r>
@@ -246,14 +258,50 @@
     </w:p>
     <w:p>
       <w:r>
-        <w:t xml:space="preserve">Method for downloading file information (Id, Stored, Name, </w:t>
+        <w:t>Method for downloading file information (</w:t>
       </w:r>
       <w:proofErr w:type="spellStart"/>
       <w:r>
+        <w:t>File</w:t>
+      </w:r>
+      <w:r>
+        <w:t>Id</w:t>
+      </w:r>
+      <w:proofErr w:type="spellEnd"/>
+      <w:r>
+        <w:t xml:space="preserve">, </w:t>
+      </w:r>
+      <w:proofErr w:type="spellStart"/>
+      <w:r>
+        <w:t>Stored</w:t>
+      </w:r>
+      <w:r>
+        <w:t>Date</w:t>
+      </w:r>
+      <w:proofErr w:type="spellEnd"/>
+      <w:r>
+        <w:t xml:space="preserve">, </w:t>
+      </w:r>
+      <w:proofErr w:type="spellStart"/>
+      <w:r>
+        <w:t>File</w:t>
+      </w:r>
+      <w:r>
+        <w:t>Name</w:t>
+      </w:r>
+      <w:proofErr w:type="spellEnd"/>
+      <w:r>
+        <w:t xml:space="preserve">, </w:t>
+      </w:r>
+      <w:proofErr w:type="spellStart"/>
+      <w:r>
         <w:t>ContentType</w:t>
       </w:r>
       <w:proofErr w:type="spellEnd"/>
       <w:r>
+        <w:t>, file size</w:t>
+      </w:r>
+      <w:r>
         <w:t>).</w:t>
       </w:r>
     </w:p>
@@ -290,12 +338,45 @@
       </w:r>
       <w:r>
         <w:br/>
+      </w:r>
+      <w:r>
         <w:t xml:space="preserve">Returns status </w:t>
       </w:r>
       <w:r>
         <w:rPr>
           <w:rStyle w:val="Strong"/>
         </w:rPr>
+        <w:t>403</w:t>
+      </w:r>
+      <w:r>
+        <w:rPr>
+          <w:rStyle w:val="Strong"/>
+        </w:rPr>
+        <w:t xml:space="preserve"> </w:t>
+      </w:r>
+      <w:r>
+        <w:rPr>
+          <w:rStyle w:val="Strong"/>
+        </w:rPr>
+        <w:t>Bad Request</w:t>
+      </w:r>
+      <w:r>
+        <w:t xml:space="preserve"> if </w:t>
+      </w:r>
+      <w:r>
+        <w:t>GUID is unrecognized</w:t>
+      </w:r>
+      <w:r>
+        <w:t>.</w:t>
+      </w:r>
+      <w:r>
+        <w:br/>
+        <w:t xml:space="preserve">Returns status </w:t>
+      </w:r>
+      <w:r>
+        <w:rPr>
+          <w:rStyle w:val="Strong"/>
+        </w:rPr>
         <w:t>40</w:t>
       </w:r>
       <w:r>
@@ -329,533 +410,6 @@
       </w:r>
       <w:r>
         <w:br/>
-        <w:t xml:space="preserve">Returns status </w:t>
-      </w:r>
-      <w:r>
-        <w:rPr>
-          <w:rStyle w:val="Strong"/>
-        </w:rPr>
-        <w:t xml:space="preserve">404 </w:t>
-      </w:r>
-      <w:proofErr w:type="gramStart"/>
-      <w:r>
-        <w:rPr>
-          <w:rStyle w:val="Strong"/>
-        </w:rPr>
-        <w:t>Not</w:t>
-      </w:r>
-      <w:proofErr w:type="gramEnd"/>
-      <w:r>
-        <w:rPr>
-          <w:rStyle w:val="Strong"/>
-        </w:rPr>
-        <w:t xml:space="preserve"> Found</w:t>
-      </w:r>
-      <w:r>
-        <w:t xml:space="preserve"> if file is not found.</w:t>
-      </w:r>
-      <w:r>
-        <w:br/>
-        <w:t>Returns status</w:t>
-      </w:r>
-      <w:r>
-        <w:rPr>
-          <w:rStyle w:val="Strong"/>
-        </w:rPr>
-        <w:t xml:space="preserve"> 500 Internal Server Error</w:t>
-      </w:r>
-      <w:r>
-        <w:t xml:space="preserve"> if error</w:t>
-      </w:r>
-      <w:proofErr w:type="gramStart"/>
-      <w:r>
-        <w:t>:</w:t>
-      </w:r>
-      <w:proofErr w:type="gramEnd"/>
-      <w:r>
-        <w:br/>
-      </w:r>
-      <w:r>
-        <w:lastRenderedPageBreak/>
-        <w:t>- database connection failed;</w:t>
-      </w:r>
-      <w:r>
-        <w:br/>
-        <w:t>- database connection established but table Files not found.</w:t>
-      </w:r>
-    </w:p>
-    <w:p>
-      <w:r>
-        <w:t>Example: GET /svc/</w:t>
-      </w:r>
-      <w:proofErr w:type="spellStart"/>
-      <w:r>
-        <w:t>filestore</w:t>
-      </w:r>
-      <w:proofErr w:type="spellEnd"/>
-      <w:r>
-        <w:t>/files/</w:t>
-      </w:r>
-      <w:r>
-        <w:t>ee40d62d883d4eecb095f78883b69d63</w:t>
-      </w:r>
-    </w:p>
-    <w:p>
-      <w:r>
-        <w:rPr>
-          <w:rStyle w:val="Heading3Char"/>
-        </w:rPr>
-        <w:t>GET /file</w:t>
-      </w:r>
-      <w:r>
-        <w:rPr>
-          <w:rStyle w:val="Heading3Char"/>
-        </w:rPr>
-        <w:t>s</w:t>
-      </w:r>
-      <w:proofErr w:type="gramStart"/>
-      <w:r>
-        <w:rPr>
-          <w:rStyle w:val="Heading3Char"/>
-        </w:rPr>
-        <w:t>/</w:t>
-      </w:r>
-      <w:r>
-        <w:rPr>
-          <w:rStyle w:val="Heading3Char"/>
-        </w:rPr>
-        <w:t>{</w:t>
-      </w:r>
-      <w:proofErr w:type="gramEnd"/>
-      <w:r>
-        <w:rPr>
-          <w:rStyle w:val="Heading3Char"/>
-        </w:rPr>
-        <w:t>id</w:t>
-      </w:r>
-      <w:r>
-        <w:rPr>
-          <w:rStyle w:val="Heading3Char"/>
-        </w:rPr>
-        <w:t>}</w:t>
-      </w:r>
-      <w:r>
-        <w:rPr>
-          <w:rStyle w:val="Heading3Char"/>
-        </w:rPr>
-        <w:br/>
-      </w:r>
-      <w:r>
-        <w:t>- where {id} is string containing 32 alphanumerical characters of unique identifier (GUID) of the file to retrieve</w:t>
-      </w:r>
-    </w:p>
-    <w:p>
-      <w:r>
-        <w:t>Method for downloading file or file information.</w:t>
-      </w:r>
-    </w:p>
-    <w:p>
-      <w:r>
-        <w:t>Returns file stream.</w:t>
-      </w:r>
-    </w:p>
-    <w:p>
-      <w:r>
-        <w:t>Returns status</w:t>
-      </w:r>
-      <w:r>
-        <w:rPr>
-          <w:rStyle w:val="Strong"/>
-        </w:rPr>
-        <w:t xml:space="preserve"> 200 OK</w:t>
-      </w:r>
-      <w:r>
-        <w:t xml:space="preserve"> if no issue is detected.</w:t>
-      </w:r>
-      <w:r>
-        <w:br/>
-        <w:t xml:space="preserve">Returns status </w:t>
-      </w:r>
-      <w:r>
-        <w:rPr>
-          <w:rStyle w:val="Strong"/>
-        </w:rPr>
-        <w:t>401 Unauthorized</w:t>
-      </w:r>
-      <w:r>
-        <w:t xml:space="preserve"> if session cannot be found or user is not permitted the action requested.</w:t>
-      </w:r>
-      <w:r>
-        <w:br/>
-        <w:t xml:space="preserve">Returns status </w:t>
-      </w:r>
-      <w:r>
-        <w:rPr>
-          <w:rStyle w:val="Strong"/>
-        </w:rPr>
-        <w:t>40</w:t>
-      </w:r>
-      <w:r>
-        <w:rPr>
-          <w:rStyle w:val="Strong"/>
-        </w:rPr>
-        <w:t>6</w:t>
-      </w:r>
-      <w:r>
-        <w:rPr>
-          <w:rStyle w:val="Strong"/>
-        </w:rPr>
-        <w:t xml:space="preserve"> </w:t>
-      </w:r>
-      <w:proofErr w:type="gramStart"/>
-      <w:r>
-        <w:rPr>
-          <w:rStyle w:val="Strong"/>
-        </w:rPr>
-        <w:t>Not</w:t>
-      </w:r>
-      <w:proofErr w:type="gramEnd"/>
-      <w:r>
-        <w:rPr>
-          <w:rStyle w:val="Strong"/>
-        </w:rPr>
-        <w:t xml:space="preserve"> Acceptable</w:t>
-      </w:r>
-      <w:r>
-        <w:t xml:space="preserve"> if Token is missing or malformed.</w:t>
-      </w:r>
-      <w:r>
-        <w:br/>
-        <w:t xml:space="preserve">Returns status </w:t>
-      </w:r>
-      <w:r>
-        <w:rPr>
-          <w:rStyle w:val="Strong"/>
-        </w:rPr>
-        <w:t xml:space="preserve">404 </w:t>
-      </w:r>
-      <w:proofErr w:type="gramStart"/>
-      <w:r>
-        <w:rPr>
-          <w:rStyle w:val="Strong"/>
-        </w:rPr>
-        <w:t>Not</w:t>
-      </w:r>
-      <w:proofErr w:type="gramEnd"/>
-      <w:r>
-        <w:rPr>
-          <w:rStyle w:val="Strong"/>
-        </w:rPr>
-        <w:t xml:space="preserve"> Found</w:t>
-      </w:r>
-      <w:r>
-        <w:t xml:space="preserve"> if file is not found.</w:t>
-      </w:r>
-      <w:r>
-        <w:br/>
-        <w:t>Returns status</w:t>
-      </w:r>
-      <w:r>
-        <w:rPr>
-          <w:rStyle w:val="Strong"/>
-        </w:rPr>
-        <w:t xml:space="preserve"> 500 Internal Server Error</w:t>
-      </w:r>
-      <w:r>
-        <w:t xml:space="preserve"> if error</w:t>
-      </w:r>
-      <w:proofErr w:type="gramStart"/>
-      <w:r>
-        <w:t>:</w:t>
-      </w:r>
-      <w:proofErr w:type="gramEnd"/>
-      <w:r>
-        <w:br/>
-        <w:t>- database connection failed;</w:t>
-      </w:r>
-      <w:r>
-        <w:br/>
-        <w:t>- database connection established but table Files not found.</w:t>
-      </w:r>
-    </w:p>
-    <w:p>
-      <w:r>
-        <w:t>Example: GET /svc/</w:t>
-      </w:r>
-      <w:proofErr w:type="spellStart"/>
-      <w:r>
-        <w:t>filestore</w:t>
-      </w:r>
-      <w:proofErr w:type="spellEnd"/>
-      <w:r>
-        <w:t>/file</w:t>
-      </w:r>
-      <w:r>
-        <w:t>s</w:t>
-      </w:r>
-      <w:r>
-        <w:t>/</w:t>
-      </w:r>
-      <w:r>
-        <w:t>ee40d62d883d4eecb095f78883b69d63</w:t>
-      </w:r>
-    </w:p>
-    <w:p>
-      <w:pPr>
-        <w:pStyle w:val="Heading3"/>
-      </w:pPr>
-      <w:r>
-        <w:t>POST /files</w:t>
-      </w:r>
-    </w:p>
-    <w:p>
-      <w:r>
-        <w:t>Method for uploading file into the application.</w:t>
-      </w:r>
-    </w:p>
-    <w:p>
-      <w:r>
-        <w:t>Returns string containing 32 alphanumerical characters of unique identifier (GUID) of the posted file.</w:t>
-      </w:r>
-    </w:p>
-    <w:p>
-      <w:r>
-        <w:t xml:space="preserve">Returns status </w:t>
-      </w:r>
-      <w:r>
-        <w:rPr>
-          <w:rStyle w:val="Strong"/>
-        </w:rPr>
-        <w:t>200 OK</w:t>
-      </w:r>
-      <w:r>
-        <w:t xml:space="preserve"> if no issue is detected.</w:t>
-      </w:r>
-      <w:r>
-        <w:br/>
-      </w:r>
-      <w:r>
-        <w:t xml:space="preserve">Returns status </w:t>
-      </w:r>
-      <w:r>
-        <w:rPr>
-          <w:rStyle w:val="Strong"/>
-        </w:rPr>
-        <w:t>401 Unauthorized</w:t>
-      </w:r>
-      <w:r>
-        <w:t xml:space="preserve"> if session cannot be found or user is not permitted the action requested.</w:t>
-      </w:r>
-      <w:r>
-        <w:br/>
-        <w:t xml:space="preserve">Returns status </w:t>
-      </w:r>
-      <w:r>
-        <w:rPr>
-          <w:rStyle w:val="Strong"/>
-        </w:rPr>
-        <w:t>40</w:t>
-      </w:r>
-      <w:r>
-        <w:rPr>
-          <w:rStyle w:val="Strong"/>
-        </w:rPr>
-        <w:t>6</w:t>
-      </w:r>
-      <w:r>
-        <w:rPr>
-          <w:rStyle w:val="Strong"/>
-        </w:rPr>
-        <w:t xml:space="preserve"> </w:t>
-      </w:r>
-      <w:proofErr w:type="gramStart"/>
-      <w:r>
-        <w:rPr>
-          <w:rStyle w:val="Strong"/>
-        </w:rPr>
-        <w:t>Not</w:t>
-      </w:r>
-      <w:proofErr w:type="gramEnd"/>
-      <w:r>
-        <w:rPr>
-          <w:rStyle w:val="Strong"/>
-        </w:rPr>
-        <w:t xml:space="preserve"> Acceptable</w:t>
-      </w:r>
-      <w:r>
-        <w:t xml:space="preserve"> if Token is missing or malformed.</w:t>
-      </w:r>
-      <w:r>
-        <w:br/>
-      </w:r>
-      <w:r>
-        <w:t>Returns status</w:t>
-      </w:r>
-      <w:r>
-        <w:rPr>
-          <w:rStyle w:val="Strong"/>
-        </w:rPr>
-        <w:t xml:space="preserve"> 500 Internal Server Error</w:t>
-      </w:r>
-      <w:r>
-        <w:t xml:space="preserve"> if error</w:t>
-      </w:r>
-      <w:proofErr w:type="gramStart"/>
-      <w:r>
-        <w:t>:</w:t>
-      </w:r>
-      <w:proofErr w:type="gramEnd"/>
-      <w:r>
-        <w:br/>
-        <w:t>- database connection failed;</w:t>
-      </w:r>
-      <w:r>
-        <w:br/>
-        <w:t>- database connection established but table Files not found.</w:t>
-      </w:r>
-    </w:p>
-    <w:p>
-      <w:r>
-        <w:rPr>
-          <w:rStyle w:val="Heading3Char"/>
-        </w:rPr>
-        <w:t>DELETE /file</w:t>
-      </w:r>
-      <w:r>
-        <w:rPr>
-          <w:rStyle w:val="Heading3Char"/>
-        </w:rPr>
-        <w:t>s</w:t>
-      </w:r>
-      <w:proofErr w:type="gramStart"/>
-      <w:r>
-        <w:rPr>
-          <w:rStyle w:val="Heading3Char"/>
-        </w:rPr>
-        <w:t>/</w:t>
-      </w:r>
-      <w:r>
-        <w:rPr>
-          <w:rStyle w:val="Heading3Char"/>
-        </w:rPr>
-        <w:t>{</w:t>
-      </w:r>
-      <w:proofErr w:type="gramEnd"/>
-      <w:r>
-        <w:rPr>
-          <w:rStyle w:val="Heading3Char"/>
-        </w:rPr>
-        <w:t>id</w:t>
-      </w:r>
-      <w:r>
-        <w:rPr>
-          <w:rStyle w:val="Heading3Char"/>
-        </w:rPr>
-        <w:t>}</w:t>
-      </w:r>
-      <w:r>
-        <w:rPr>
-          <w:rStyle w:val="Heading3Char"/>
-        </w:rPr>
-        <w:br/>
-      </w:r>
-      <w:r>
-        <w:t xml:space="preserve">- where </w:t>
-      </w:r>
-      <w:r>
-        <w:t>{</w:t>
-      </w:r>
-      <w:r>
-        <w:t>id</w:t>
-      </w:r>
-      <w:r>
-        <w:t>}</w:t>
-      </w:r>
-      <w:r>
-        <w:t xml:space="preserve"> is string containing 32 alphanumerical characters of unique identifier (GUID) of the file to delete</w:t>
-      </w:r>
-    </w:p>
-    <w:p>
-      <w:r>
-        <w:t>Method for removal of previously uploaded file.</w:t>
-      </w:r>
-    </w:p>
-    <w:p>
-      <w:r>
-        <w:t>Returns string containing 32 alphanumerical characters of unique identifier (GUID) of the deleted file.</w:t>
-      </w:r>
-    </w:p>
-    <w:p>
-      <w:r>
-        <w:t>Returns status</w:t>
-      </w:r>
-      <w:r>
-        <w:rPr>
-          <w:rStyle w:val="Strong"/>
-        </w:rPr>
-        <w:t xml:space="preserve"> 200 OK</w:t>
-      </w:r>
-      <w:r>
-        <w:t xml:space="preserve"> if no issue is detected.</w:t>
-      </w:r>
-      <w:r>
-        <w:br/>
-      </w:r>
-      <w:r>
-        <w:t xml:space="preserve">Returns status </w:t>
-      </w:r>
-      <w:r>
-        <w:rPr>
-          <w:rStyle w:val="Strong"/>
-        </w:rPr>
-        <w:t>401 Unauthorized</w:t>
-      </w:r>
-      <w:r>
-        <w:t xml:space="preserve"> if session cannot be found or user is not permitted the action requested.</w:t>
-      </w:r>
-      <w:r>
-        <w:br/>
-        <w:t xml:space="preserve">Returns status </w:t>
-      </w:r>
-      <w:r>
-        <w:rPr>
-          <w:rStyle w:val="Strong"/>
-        </w:rPr>
-        <w:t>40</w:t>
-      </w:r>
-      <w:r>
-        <w:rPr>
-          <w:rStyle w:val="Strong"/>
-        </w:rPr>
-        <w:t>6</w:t>
-      </w:r>
-      <w:r>
-        <w:rPr>
-          <w:rStyle w:val="Strong"/>
-        </w:rPr>
-        <w:t xml:space="preserve"> </w:t>
-      </w:r>
-      <w:proofErr w:type="gramStart"/>
-      <w:r>
-        <w:rPr>
-          <w:rStyle w:val="Strong"/>
-        </w:rPr>
-        <w:t>Not</w:t>
-      </w:r>
-      <w:proofErr w:type="gramEnd"/>
-      <w:r>
-        <w:rPr>
-          <w:rStyle w:val="Strong"/>
-        </w:rPr>
-        <w:t xml:space="preserve"> Acceptable</w:t>
-      </w:r>
-      <w:r>
-        <w:t xml:space="preserve"> if Token is missing or malformed.</w:t>
-      </w:r>
-      <w:r>
-        <w:br/>
-      </w:r>
-      <w:r>
         <w:t xml:space="preserve">Returns status </w:t>
       </w:r>
       <w:r>
@@ -913,7 +467,13 @@
     </w:p>
     <w:p>
       <w:r>
-        <w:t>Example: DELETE /svc/</w:t>
+        <w:t xml:space="preserve">Example: </w:t>
+      </w:r>
+      <w:r>
+        <w:t>HEAD</w:t>
+      </w:r>
+      <w:r>
+        <w:t xml:space="preserve"> /svc/</w:t>
       </w:r>
       <w:proofErr w:type="spellStart"/>
       <w:r>
@@ -921,6 +481,227 @@
       </w:r>
       <w:proofErr w:type="spellEnd"/>
       <w:r>
+        <w:t>/files/</w:t>
+      </w:r>
+      <w:r>
+        <w:t>ee40d62d883d4eecb095f78883b69d63</w:t>
+      </w:r>
+    </w:p>
+    <w:p>
+      <w:r>
+        <w:rPr>
+          <w:rStyle w:val="Heading3Char"/>
+        </w:rPr>
+        <w:t>GET /file</w:t>
+      </w:r>
+      <w:r>
+        <w:rPr>
+          <w:rStyle w:val="Heading3Char"/>
+        </w:rPr>
+        <w:t>s</w:t>
+      </w:r>
+      <w:proofErr w:type="gramStart"/>
+      <w:r>
+        <w:rPr>
+          <w:rStyle w:val="Heading3Char"/>
+        </w:rPr>
+        <w:t>/</w:t>
+      </w:r>
+      <w:r>
+        <w:rPr>
+          <w:rStyle w:val="Heading3Char"/>
+        </w:rPr>
+        <w:t>{</w:t>
+      </w:r>
+      <w:proofErr w:type="gramEnd"/>
+      <w:r>
+        <w:rPr>
+          <w:rStyle w:val="Heading3Char"/>
+        </w:rPr>
+        <w:t>id</w:t>
+      </w:r>
+      <w:r>
+        <w:rPr>
+          <w:rStyle w:val="Heading3Char"/>
+        </w:rPr>
+        <w:t>}</w:t>
+      </w:r>
+      <w:r>
+        <w:rPr>
+          <w:rStyle w:val="Heading3Char"/>
+        </w:rPr>
+        <w:br/>
+      </w:r>
+      <w:r>
+        <w:t>- where {id} is string containing 32 alphanumerical characters of unique identifier (GUID) of the file to retrieve</w:t>
+      </w:r>
+    </w:p>
+    <w:p>
+      <w:r>
+        <w:t>Method for downloading file or file information.</w:t>
+      </w:r>
+    </w:p>
+    <w:p>
+      <w:r>
+        <w:t>Returns file stream.</w:t>
+      </w:r>
+    </w:p>
+    <w:p>
+      <w:r>
+        <w:t>Returns status</w:t>
+      </w:r>
+      <w:r>
+        <w:rPr>
+          <w:rStyle w:val="Strong"/>
+        </w:rPr>
+        <w:t xml:space="preserve"> 200 OK</w:t>
+      </w:r>
+      <w:r>
+        <w:t xml:space="preserve"> if no issue is detected.</w:t>
+      </w:r>
+      <w:r>
+        <w:br/>
+        <w:t xml:space="preserve">Returns status </w:t>
+      </w:r>
+      <w:r>
+        <w:rPr>
+          <w:rStyle w:val="Strong"/>
+        </w:rPr>
+        <w:t>401 Unauthorized</w:t>
+      </w:r>
+      <w:r>
+        <w:t xml:space="preserve"> if session cannot be found or user is not permitted the action requested.</w:t>
+      </w:r>
+      <w:r>
+        <w:br/>
+      </w:r>
+      <w:r>
+        <w:t xml:space="preserve">Returns status </w:t>
+      </w:r>
+      <w:r>
+        <w:rPr>
+          <w:rStyle w:val="Strong"/>
+        </w:rPr>
+        <w:t>403</w:t>
+      </w:r>
+      <w:r>
+        <w:rPr>
+          <w:rStyle w:val="Strong"/>
+        </w:rPr>
+        <w:t xml:space="preserve"> </w:t>
+      </w:r>
+      <w:r>
+        <w:rPr>
+          <w:rStyle w:val="Strong"/>
+        </w:rPr>
+        <w:t>Bad Request</w:t>
+      </w:r>
+      <w:r>
+        <w:t xml:space="preserve"> if GUID is unrecognized</w:t>
+      </w:r>
+      <w:r>
+        <w:br/>
+        <w:t xml:space="preserve">Returns status </w:t>
+      </w:r>
+      <w:r>
+        <w:rPr>
+          <w:rStyle w:val="Strong"/>
+        </w:rPr>
+        <w:t>40</w:t>
+      </w:r>
+      <w:r>
+        <w:rPr>
+          <w:rStyle w:val="Strong"/>
+        </w:rPr>
+        <w:t>6</w:t>
+      </w:r>
+      <w:r>
+        <w:rPr>
+          <w:rStyle w:val="Strong"/>
+        </w:rPr>
+        <w:t xml:space="preserve"> </w:t>
+      </w:r>
+      <w:proofErr w:type="gramStart"/>
+      <w:r>
+        <w:rPr>
+          <w:rStyle w:val="Strong"/>
+        </w:rPr>
+        <w:t>Not</w:t>
+      </w:r>
+      <w:proofErr w:type="gramEnd"/>
+      <w:r>
+        <w:rPr>
+          <w:rStyle w:val="Strong"/>
+        </w:rPr>
+        <w:t xml:space="preserve"> Acceptable</w:t>
+      </w:r>
+      <w:r>
+        <w:t xml:space="preserve"> if Token is missing or malformed.</w:t>
+      </w:r>
+      <w:r>
+        <w:br/>
+        <w:t xml:space="preserve">Returns status </w:t>
+      </w:r>
+      <w:r>
+        <w:rPr>
+          <w:rStyle w:val="Strong"/>
+        </w:rPr>
+        <w:t xml:space="preserve">404 </w:t>
+      </w:r>
+      <w:proofErr w:type="gramStart"/>
+      <w:r>
+        <w:rPr>
+          <w:rStyle w:val="Strong"/>
+        </w:rPr>
+        <w:t>Not</w:t>
+      </w:r>
+      <w:proofErr w:type="gramEnd"/>
+      <w:r>
+        <w:rPr>
+          <w:rStyle w:val="Strong"/>
+        </w:rPr>
+        <w:t xml:space="preserve"> Found</w:t>
+      </w:r>
+      <w:r>
+        <w:t xml:space="preserve"> if file is not found.</w:t>
+      </w:r>
+      <w:r>
+        <w:br/>
+        <w:t>Returns status</w:t>
+      </w:r>
+      <w:r>
+        <w:rPr>
+          <w:rStyle w:val="Strong"/>
+        </w:rPr>
+        <w:t xml:space="preserve"> 500 Internal Server Error</w:t>
+      </w:r>
+      <w:r>
+        <w:t xml:space="preserve"> if error</w:t>
+      </w:r>
+      <w:proofErr w:type="gramStart"/>
+      <w:r>
+        <w:t>:</w:t>
+      </w:r>
+      <w:proofErr w:type="gramEnd"/>
+      <w:r>
+        <w:br/>
+        <w:t>- database connection failed;</w:t>
+      </w:r>
+      <w:r>
+        <w:br/>
+        <w:t>- database connection established but table Files not found.</w:t>
+      </w:r>
+    </w:p>
+    <w:p>
+      <w:r>
+        <w:t>Example: GET /svc/</w:t>
+      </w:r>
+      <w:proofErr w:type="spellStart"/>
+      <w:r>
+        <w:t>filestore</w:t>
+      </w:r>
+      <w:proofErr w:type="spellEnd"/>
+      <w:r>
         <w:t>/file</w:t>
       </w:r>
       <w:r>
@@ -934,40 +715,21 @@
       </w:r>
     </w:p>
     <w:p>
-      <w:r>
-        <w:rPr>
-          <w:rStyle w:val="Heading3Char"/>
-        </w:rPr>
-        <w:t>GET</w:t>
-      </w:r>
-      <w:r>
-        <w:rPr>
-          <w:rStyle w:val="Heading3Char"/>
-        </w:rPr>
-        <w:t xml:space="preserve"> /</w:t>
-      </w:r>
-      <w:r>
-        <w:rPr>
-          <w:rStyle w:val="Heading3Char"/>
-        </w:rPr>
-        <w:t>status</w:t>
-      </w:r>
-      <w:r>
-        <w:rPr>
-          <w:rStyle w:val="Heading3Char"/>
-        </w:rPr>
-        <w:br/>
-      </w:r>
-      <w:r>
-        <w:t xml:space="preserve">Method to return current status of </w:t>
-      </w:r>
-      <w:proofErr w:type="spellStart"/>
-      <w:r>
-        <w:t>FileStore</w:t>
-      </w:r>
-      <w:proofErr w:type="spellEnd"/>
-      <w:r>
-        <w:t xml:space="preserve"> Web Service.</w:t>
+      <w:pPr>
+        <w:pStyle w:val="Heading3"/>
+      </w:pPr>
+      <w:r>
+        <w:t>POST /files</w:t>
+      </w:r>
+    </w:p>
+    <w:p>
+      <w:r>
+        <w:t>Method for uploading file into the application.</w:t>
+      </w:r>
+    </w:p>
+    <w:p>
+      <w:r>
+        <w:t>Returns string containing 32 alphanumerical characters of unique identifier (GUID) of the posted file.</w:t>
       </w:r>
     </w:p>
     <w:p>
@@ -1067,55 +829,426 @@
       </w:r>
     </w:p>
     <w:p>
-      <w:pPr>
-        <w:pStyle w:val="Heading1"/>
-      </w:pPr>
-      <w:r>
-        <w:t>Technology</w:t>
-      </w:r>
-    </w:p>
-    <w:p>
-      <w:proofErr w:type="spellStart"/>
-      <w:r>
-        <w:t>FileStore</w:t>
-      </w:r>
-      <w:proofErr w:type="spellEnd"/>
-      <w:r>
-        <w:t xml:space="preserve"> Web Service </w:t>
-      </w:r>
-      <w:r>
-        <w:t>will</w:t>
-      </w:r>
-      <w:r>
-        <w:t xml:space="preserve"> be implemented using ASP.NET Web API/C#.</w:t>
-      </w:r>
-      <w:r>
-        <w:t xml:space="preserve"> Database </w:t>
-      </w:r>
-      <w:r>
-        <w:t>will</w:t>
-      </w:r>
-      <w:r>
-        <w:t xml:space="preserve"> be Microsoft SQL Server 2012.</w:t>
-      </w:r>
-    </w:p>
-    <w:p>
-      <w:pPr>
-        <w:pStyle w:val="Heading1"/>
-      </w:pPr>
-      <w:r>
-        <w:t>Behavior</w:t>
-      </w:r>
-    </w:p>
-    <w:p>
-      <w:pPr>
-        <w:pStyle w:val="Heading2"/>
-      </w:pPr>
-      <w:r>
-        <w:t>Methods</w:t>
+      <w:r>
+        <w:rPr>
+          <w:rStyle w:val="Heading3Char"/>
+        </w:rPr>
+        <w:t>DELETE /file</w:t>
+      </w:r>
+      <w:r>
+        <w:rPr>
+          <w:rStyle w:val="Heading3Char"/>
+        </w:rPr>
+        <w:t>s</w:t>
+      </w:r>
+      <w:proofErr w:type="gramStart"/>
+      <w:r>
+        <w:rPr>
+          <w:rStyle w:val="Heading3Char"/>
+        </w:rPr>
+        <w:t>/</w:t>
+      </w:r>
+      <w:r>
+        <w:rPr>
+          <w:rStyle w:val="Heading3Char"/>
+        </w:rPr>
+        <w:t>{</w:t>
+      </w:r>
+      <w:proofErr w:type="gramEnd"/>
+      <w:r>
+        <w:rPr>
+          <w:rStyle w:val="Heading3Char"/>
+        </w:rPr>
+        <w:t>id</w:t>
+      </w:r>
+      <w:r>
+        <w:rPr>
+          <w:rStyle w:val="Heading3Char"/>
+        </w:rPr>
+        <w:t>}</w:t>
+      </w:r>
+      <w:r>
+        <w:rPr>
+          <w:rStyle w:val="Heading3Char"/>
+        </w:rPr>
+        <w:br/>
+      </w:r>
+      <w:r>
+        <w:t xml:space="preserve">- where </w:t>
+      </w:r>
+      <w:r>
+        <w:t>{</w:t>
+      </w:r>
+      <w:r>
+        <w:t>id</w:t>
+      </w:r>
+      <w:r>
+        <w:t>}</w:t>
+      </w:r>
+      <w:r>
+        <w:t xml:space="preserve"> is string containing 32 alphanumerical characters of unique identifier (GUID) of the file to delete</w:t>
+      </w:r>
+    </w:p>
+    <w:p>
+      <w:r>
+        <w:t>Method for removal of previously uploaded file.</w:t>
+      </w:r>
+    </w:p>
+    <w:p>
+      <w:r>
+        <w:t>Returns string containing 32 alphanumerical characters of unique identifier (GUID) of the deleted file.</w:t>
+      </w:r>
+    </w:p>
+    <w:p>
+      <w:r>
+        <w:t>Returns status</w:t>
+      </w:r>
+      <w:r>
+        <w:rPr>
+          <w:rStyle w:val="Strong"/>
+        </w:rPr>
+        <w:t xml:space="preserve"> 200 OK</w:t>
+      </w:r>
+      <w:r>
+        <w:t xml:space="preserve"> if no issue is detected.</w:t>
+      </w:r>
+      <w:r>
+        <w:br/>
+      </w:r>
+      <w:r>
+        <w:t xml:space="preserve">Returns status </w:t>
+      </w:r>
+      <w:r>
+        <w:rPr>
+          <w:rStyle w:val="Strong"/>
+        </w:rPr>
+        <w:t>401 Unauthorized</w:t>
+      </w:r>
+      <w:r>
+        <w:t xml:space="preserve"> if session cannot be found or user is not permitted the action requested.</w:t>
+      </w:r>
+      <w:r>
+        <w:br/>
+      </w:r>
+      <w:r>
+        <w:lastRenderedPageBreak/>
+        <w:t xml:space="preserve">Returns status </w:t>
+      </w:r>
+      <w:r>
+        <w:rPr>
+          <w:rStyle w:val="Strong"/>
+        </w:rPr>
+        <w:t>403</w:t>
+      </w:r>
+      <w:r>
+        <w:rPr>
+          <w:rStyle w:val="Strong"/>
+        </w:rPr>
+        <w:t xml:space="preserve"> </w:t>
+      </w:r>
+      <w:r>
+        <w:rPr>
+          <w:rStyle w:val="Strong"/>
+        </w:rPr>
+        <w:t>Bad Request</w:t>
+      </w:r>
+      <w:r>
+        <w:t xml:space="preserve"> if GUID is unrecognized</w:t>
       </w:r>
       <w:bookmarkStart w:id="0" w:name="_GoBack"/>
       <w:bookmarkEnd w:id="0"/>
+      <w:r>
+        <w:br/>
+      </w:r>
+      <w:r>
+        <w:t xml:space="preserve">Returns status </w:t>
+      </w:r>
+      <w:r>
+        <w:rPr>
+          <w:rStyle w:val="Strong"/>
+        </w:rPr>
+        <w:t>40</w:t>
+      </w:r>
+      <w:r>
+        <w:rPr>
+          <w:rStyle w:val="Strong"/>
+        </w:rPr>
+        <w:t>6</w:t>
+      </w:r>
+      <w:r>
+        <w:rPr>
+          <w:rStyle w:val="Strong"/>
+        </w:rPr>
+        <w:t xml:space="preserve"> </w:t>
+      </w:r>
+      <w:r>
+        <w:rPr>
+          <w:rStyle w:val="Strong"/>
+        </w:rPr>
+        <w:t>Not Acceptable</w:t>
+      </w:r>
+      <w:r>
+        <w:t xml:space="preserve"> if Token is missing or malformed.</w:t>
+      </w:r>
+      <w:r>
+        <w:br/>
+      </w:r>
+      <w:r>
+        <w:t xml:space="preserve">Returns status </w:t>
+      </w:r>
+      <w:r>
+        <w:rPr>
+          <w:rStyle w:val="Strong"/>
+        </w:rPr>
+        <w:t xml:space="preserve">404 </w:t>
+      </w:r>
+      <w:proofErr w:type="gramStart"/>
+      <w:r>
+        <w:rPr>
+          <w:rStyle w:val="Strong"/>
+        </w:rPr>
+        <w:t>Not</w:t>
+      </w:r>
+      <w:proofErr w:type="gramEnd"/>
+      <w:r>
+        <w:rPr>
+          <w:rStyle w:val="Strong"/>
+        </w:rPr>
+        <w:t xml:space="preserve"> Found</w:t>
+      </w:r>
+      <w:r>
+        <w:t xml:space="preserve"> if file is not found.</w:t>
+      </w:r>
+      <w:r>
+        <w:br/>
+        <w:t>Returns status</w:t>
+      </w:r>
+      <w:r>
+        <w:rPr>
+          <w:rStyle w:val="Strong"/>
+        </w:rPr>
+        <w:t xml:space="preserve"> 500 Internal Server Error</w:t>
+      </w:r>
+      <w:r>
+        <w:t xml:space="preserve"> if error</w:t>
+      </w:r>
+      <w:proofErr w:type="gramStart"/>
+      <w:r>
+        <w:t>:</w:t>
+      </w:r>
+      <w:proofErr w:type="gramEnd"/>
+      <w:r>
+        <w:br/>
+        <w:t>- database connection failed;</w:t>
+      </w:r>
+      <w:r>
+        <w:br/>
+        <w:t>- database connection established but table Files not found.</w:t>
+      </w:r>
+    </w:p>
+    <w:p>
+      <w:r>
+        <w:t>Example: DELETE /svc/</w:t>
+      </w:r>
+      <w:proofErr w:type="spellStart"/>
+      <w:r>
+        <w:t>filestore</w:t>
+      </w:r>
+      <w:proofErr w:type="spellEnd"/>
+      <w:r>
+        <w:t>/file</w:t>
+      </w:r>
+      <w:r>
+        <w:t>s</w:t>
+      </w:r>
+      <w:r>
+        <w:t>/</w:t>
+      </w:r>
+      <w:r>
+        <w:t>ee40d62d883d4eecb095f78883b69d63</w:t>
+      </w:r>
+    </w:p>
+    <w:p>
+      <w:r>
+        <w:rPr>
+          <w:rStyle w:val="Heading3Char"/>
+        </w:rPr>
+        <w:t>GET</w:t>
+      </w:r>
+      <w:r>
+        <w:rPr>
+          <w:rStyle w:val="Heading3Char"/>
+        </w:rPr>
+        <w:t xml:space="preserve"> /</w:t>
+      </w:r>
+      <w:r>
+        <w:rPr>
+          <w:rStyle w:val="Heading3Char"/>
+        </w:rPr>
+        <w:t>status</w:t>
+      </w:r>
+      <w:r>
+        <w:rPr>
+          <w:rStyle w:val="Heading3Char"/>
+        </w:rPr>
+        <w:br/>
+      </w:r>
+      <w:r>
+        <w:t xml:space="preserve">Method to return current status of </w:t>
+      </w:r>
+      <w:proofErr w:type="spellStart"/>
+      <w:r>
+        <w:t>FileStore</w:t>
+      </w:r>
+      <w:proofErr w:type="spellEnd"/>
+      <w:r>
+        <w:t xml:space="preserve"> Web Service.</w:t>
+      </w:r>
+    </w:p>
+    <w:p>
+      <w:r>
+        <w:t xml:space="preserve">Returns status </w:t>
+      </w:r>
+      <w:r>
+        <w:rPr>
+          <w:rStyle w:val="Strong"/>
+        </w:rPr>
+        <w:t>200 OK</w:t>
+      </w:r>
+      <w:r>
+        <w:t xml:space="preserve"> if no issue is detected.</w:t>
+      </w:r>
+      <w:r>
+        <w:br/>
+      </w:r>
+      <w:r>
+        <w:t xml:space="preserve">Returns status </w:t>
+      </w:r>
+      <w:r>
+        <w:rPr>
+          <w:rStyle w:val="Strong"/>
+        </w:rPr>
+        <w:t>401 Unauthorized</w:t>
+      </w:r>
+      <w:r>
+        <w:t xml:space="preserve"> if session cannot be found or user is not permitted the action requested.</w:t>
+      </w:r>
+      <w:r>
+        <w:br/>
+        <w:t xml:space="preserve">Returns status </w:t>
+      </w:r>
+      <w:r>
+        <w:rPr>
+          <w:rStyle w:val="Strong"/>
+        </w:rPr>
+        <w:t>40</w:t>
+      </w:r>
+      <w:r>
+        <w:rPr>
+          <w:rStyle w:val="Strong"/>
+        </w:rPr>
+        <w:t>6</w:t>
+      </w:r>
+      <w:r>
+        <w:rPr>
+          <w:rStyle w:val="Strong"/>
+        </w:rPr>
+        <w:t xml:space="preserve"> </w:t>
+      </w:r>
+      <w:proofErr w:type="gramStart"/>
+      <w:r>
+        <w:rPr>
+          <w:rStyle w:val="Strong"/>
+        </w:rPr>
+        <w:t>Not</w:t>
+      </w:r>
+      <w:proofErr w:type="gramEnd"/>
+      <w:r>
+        <w:rPr>
+          <w:rStyle w:val="Strong"/>
+        </w:rPr>
+        <w:t xml:space="preserve"> Acceptable</w:t>
+      </w:r>
+      <w:r>
+        <w:t xml:space="preserve"> if Token is missing or malformed.</w:t>
+      </w:r>
+      <w:r>
+        <w:br/>
+      </w:r>
+      <w:r>
+        <w:t>Returns status</w:t>
+      </w:r>
+      <w:r>
+        <w:rPr>
+          <w:rStyle w:val="Strong"/>
+        </w:rPr>
+        <w:t xml:space="preserve"> 500 Internal Server Error</w:t>
+      </w:r>
+      <w:r>
+        <w:t xml:space="preserve"> if error</w:t>
+      </w:r>
+      <w:proofErr w:type="gramStart"/>
+      <w:r>
+        <w:t>:</w:t>
+      </w:r>
+      <w:proofErr w:type="gramEnd"/>
+      <w:r>
+        <w:br/>
+        <w:t>- database connection failed;</w:t>
+      </w:r>
+      <w:r>
+        <w:br/>
+        <w:t>- database connection established but table Files not found.</w:t>
+      </w:r>
+    </w:p>
+    <w:p>
+      <w:pPr>
+        <w:pStyle w:val="Heading1"/>
+      </w:pPr>
+      <w:r>
+        <w:t>Technology</w:t>
+      </w:r>
+    </w:p>
+    <w:p>
+      <w:proofErr w:type="spellStart"/>
+      <w:r>
+        <w:t>FileStore</w:t>
+      </w:r>
+      <w:proofErr w:type="spellEnd"/>
+      <w:r>
+        <w:t xml:space="preserve"> Web Service </w:t>
+      </w:r>
+      <w:r>
+        <w:t>will</w:t>
+      </w:r>
+      <w:r>
+        <w:t xml:space="preserve"> be implemented using ASP.NET Web API/C#.</w:t>
+      </w:r>
+      <w:r>
+        <w:t xml:space="preserve"> Database </w:t>
+      </w:r>
+      <w:r>
+        <w:t>will</w:t>
+      </w:r>
+      <w:r>
+        <w:t xml:space="preserve"> be Microsoft SQL Server 2012.</w:t>
+      </w:r>
+    </w:p>
+    <w:p>
+      <w:pPr>
+        <w:pStyle w:val="Heading1"/>
+      </w:pPr>
+      <w:r>
+        <w:t>Behavior</w:t>
+      </w:r>
+    </w:p>
+    <w:p>
+      <w:pPr>
+        <w:pStyle w:val="Heading2"/>
+      </w:pPr>
+      <w:r>
+        <w:t>Methods</w:t>
+      </w:r>
     </w:p>
     <w:p>
       <w:r>
@@ -1319,7 +1452,11 @@
         <w:t xml:space="preserve">asynchronous </w:t>
       </w:r>
       <w:r>
-        <w:t>attempt is made to delete the FILESTREAM from legacy file storage.</w:t>
+        <w:t xml:space="preserve">attempt is made to delete </w:t>
+      </w:r>
+      <w:r>
+        <w:lastRenderedPageBreak/>
+        <w:t>the FILESTREAM from legacy file storage.</w:t>
       </w:r>
       <w:r>
         <w:t xml:space="preserve"> Returns file identifier as it was supplied</w:t>
@@ -1341,7 +1478,6 @@
         <w:rPr>
           <w:rStyle w:val="Heading3Char"/>
         </w:rPr>
-        <w:lastRenderedPageBreak/>
         <w:t>GET</w:t>
       </w:r>
       <w:r>

</xml_diff>